<commit_message>
added dfd to design doc
</commit_message>
<xml_diff>
--- a/Teamee Documents/Teamee DesignDoc.docx
+++ b/Teamee Documents/Teamee DesignDoc.docx
@@ -33,6 +33,7 @@
           <w:szCs w:val="72"/>
         </w:rPr>
       </w:pPr>
+      <w:proofErr w:type="spellStart"/>
       <w:r>
         <w:rPr>
           <w:rFonts w:ascii="Times New Roman" w:hAnsi="Times New Roman" w:cs="Times New Roman"/>
@@ -44,6 +45,7 @@
         </w:rPr>
         <w:t>Teamee</w:t>
       </w:r>
+      <w:proofErr w:type="spellEnd"/>
     </w:p>
     <w:p>
       <w:pPr>
@@ -1562,14 +1564,25 @@
         </w:rPr>
         <w:t xml:space="preserve">the </w:t>
       </w:r>
-      <w:r>
-        <w:rPr>
-          <w:rFonts w:ascii="Times New Roman" w:hAnsi="Times New Roman" w:cs="Times New Roman"/>
-          <w:color w:val="000000"/>
-          <w:sz w:val="24"/>
-          <w:szCs w:val="24"/>
-        </w:rPr>
-        <w:t>Teamee web</w:t>
+      <w:proofErr w:type="spellStart"/>
+      <w:r>
+        <w:rPr>
+          <w:rFonts w:ascii="Times New Roman" w:hAnsi="Times New Roman" w:cs="Times New Roman"/>
+          <w:color w:val="000000"/>
+          <w:sz w:val="24"/>
+          <w:szCs w:val="24"/>
+        </w:rPr>
+        <w:t>Teamee</w:t>
+      </w:r>
+      <w:proofErr w:type="spellEnd"/>
+      <w:r>
+        <w:rPr>
+          <w:rFonts w:ascii="Times New Roman" w:hAnsi="Times New Roman" w:cs="Times New Roman"/>
+          <w:color w:val="000000"/>
+          <w:sz w:val="24"/>
+          <w:szCs w:val="24"/>
+        </w:rPr>
+        <w:t xml:space="preserve"> web</w:t>
       </w:r>
       <w:r>
         <w:rPr>
@@ -1630,6 +1643,7 @@
         </w:rPr>
         <w:t xml:space="preserve">This document will focus on the GUI of the </w:t>
       </w:r>
+      <w:proofErr w:type="spellStart"/>
       <w:r>
         <w:rPr>
           <w:rFonts w:ascii="Times New Roman" w:hAnsi="Times New Roman" w:cs="Times New Roman"/>
@@ -1639,6 +1653,7 @@
         </w:rPr>
         <w:t>Teamee</w:t>
       </w:r>
+      <w:proofErr w:type="spellEnd"/>
       <w:r>
         <w:rPr>
           <w:rFonts w:ascii="Times New Roman" w:hAnsi="Times New Roman" w:cs="Times New Roman"/>
@@ -2378,181 +2393,93 @@
         <w:spacing w:after="0" w:line="240" w:lineRule="auto"/>
         <w:rPr>
           <w:rFonts w:ascii="Times New Roman" w:hAnsi="Times New Roman" w:cs="Times New Roman"/>
-          <w:color w:val="000000"/>
-          <w:sz w:val="24"/>
-          <w:szCs w:val="24"/>
-        </w:rPr>
-      </w:pPr>
-      <w:r>
-        <w:rPr>
-          <w:rFonts w:ascii="Times New Roman" w:hAnsi="Times New Roman" w:cs="Times New Roman"/>
-          <w:color w:val="000000"/>
-          <w:sz w:val="24"/>
-          <w:szCs w:val="24"/>
-        </w:rPr>
-        <w:t>Provide a decomposition of the subsystems in the architectural design. Supplement with text</w:t>
-      </w:r>
-    </w:p>
-    <w:p>
-      <w:pPr>
-        <w:autoSpaceDE w:val="0"/>
-        <w:autoSpaceDN w:val="0"/>
-        <w:adjustRightInd w:val="0"/>
-        <w:spacing w:after="0" w:line="240" w:lineRule="auto"/>
-        <w:rPr>
-          <w:rFonts w:ascii="Times New Roman" w:hAnsi="Times New Roman" w:cs="Times New Roman"/>
-          <w:color w:val="000000"/>
-          <w:sz w:val="24"/>
-          <w:szCs w:val="24"/>
-        </w:rPr>
-      </w:pPr>
-      <w:r>
-        <w:rPr>
-          <w:rFonts w:ascii="Times New Roman" w:hAnsi="Times New Roman" w:cs="Times New Roman"/>
-          <w:color w:val="000000"/>
-          <w:sz w:val="24"/>
-          <w:szCs w:val="24"/>
-        </w:rPr>
-        <w:t>as needed. You may choose to give a functional description or an objectoriented</w:t>
-      </w:r>
-    </w:p>
-    <w:p>
-      <w:pPr>
-        <w:autoSpaceDE w:val="0"/>
-        <w:autoSpaceDN w:val="0"/>
-        <w:adjustRightInd w:val="0"/>
-        <w:spacing w:after="0" w:line="240" w:lineRule="auto"/>
-        <w:rPr>
-          <w:rFonts w:ascii="Times New Roman" w:hAnsi="Times New Roman" w:cs="Times New Roman"/>
-          <w:color w:val="000000"/>
-          <w:sz w:val="24"/>
-          <w:szCs w:val="24"/>
-        </w:rPr>
-      </w:pPr>
-      <w:r>
-        <w:rPr>
-          <w:rFonts w:ascii="Times New Roman" w:hAnsi="Times New Roman" w:cs="Times New Roman"/>
-          <w:color w:val="000000"/>
-          <w:sz w:val="24"/>
-          <w:szCs w:val="24"/>
-        </w:rPr>
-        <w:t>description.</w:t>
-      </w:r>
-    </w:p>
-    <w:p>
-      <w:pPr>
-        <w:autoSpaceDE w:val="0"/>
-        <w:autoSpaceDN w:val="0"/>
-        <w:adjustRightInd w:val="0"/>
-        <w:spacing w:after="0" w:line="240" w:lineRule="auto"/>
-        <w:rPr>
-          <w:rFonts w:ascii="Times New Roman" w:hAnsi="Times New Roman" w:cs="Times New Roman"/>
-          <w:color w:val="000000"/>
-          <w:sz w:val="24"/>
-          <w:szCs w:val="24"/>
-        </w:rPr>
-      </w:pPr>
-      <w:r>
-        <w:rPr>
-          <w:rFonts w:ascii="Times New Roman" w:hAnsi="Times New Roman" w:cs="Times New Roman"/>
-          <w:color w:val="000000"/>
-          <w:sz w:val="24"/>
-          <w:szCs w:val="24"/>
-        </w:rPr>
-        <w:t>For a functional description, put toplevel</w:t>
-      </w:r>
-    </w:p>
-    <w:p>
-      <w:pPr>
-        <w:autoSpaceDE w:val="0"/>
-        <w:autoSpaceDN w:val="0"/>
-        <w:adjustRightInd w:val="0"/>
-        <w:spacing w:after="0" w:line="240" w:lineRule="auto"/>
-        <w:rPr>
-          <w:rFonts w:ascii="Times New Roman" w:hAnsi="Times New Roman" w:cs="Times New Roman"/>
-          <w:color w:val="000000"/>
-          <w:sz w:val="24"/>
-          <w:szCs w:val="24"/>
-        </w:rPr>
-      </w:pPr>
-      <w:r>
-        <w:rPr>
-          <w:rFonts w:ascii="Times New Roman" w:hAnsi="Times New Roman" w:cs="Times New Roman"/>
-          <w:color w:val="000000"/>
-          <w:sz w:val="24"/>
-          <w:szCs w:val="24"/>
-        </w:rPr>
-        <w:t>data flow diagram (DFD) and structural</w:t>
-      </w:r>
-    </w:p>
-    <w:p>
-      <w:pPr>
-        <w:autoSpaceDE w:val="0"/>
-        <w:autoSpaceDN w:val="0"/>
-        <w:adjustRightInd w:val="0"/>
-        <w:spacing w:after="0" w:line="240" w:lineRule="auto"/>
-        <w:rPr>
-          <w:rFonts w:ascii="Times New Roman" w:hAnsi="Times New Roman" w:cs="Times New Roman"/>
-          <w:color w:val="000000"/>
-          <w:sz w:val="24"/>
-          <w:szCs w:val="24"/>
-        </w:rPr>
-      </w:pPr>
-      <w:r>
-        <w:rPr>
-          <w:rFonts w:ascii="Times New Roman" w:hAnsi="Times New Roman" w:cs="Times New Roman"/>
-          <w:color w:val="000000"/>
-          <w:sz w:val="24"/>
-          <w:szCs w:val="24"/>
-        </w:rPr>
-        <w:t>decomposition diagrams. For an OO description, put subsystem model, object diagrams,</w:t>
-      </w:r>
-    </w:p>
-    <w:p>
-      <w:pPr>
-        <w:autoSpaceDE w:val="0"/>
-        <w:autoSpaceDN w:val="0"/>
-        <w:adjustRightInd w:val="0"/>
-        <w:spacing w:after="0" w:line="240" w:lineRule="auto"/>
-        <w:rPr>
-          <w:rFonts w:ascii="Times New Roman" w:hAnsi="Times New Roman" w:cs="Times New Roman"/>
-          <w:color w:val="000000"/>
-          <w:sz w:val="24"/>
-          <w:szCs w:val="24"/>
-        </w:rPr>
-      </w:pPr>
-      <w:r>
-        <w:rPr>
-          <w:rFonts w:ascii="Times New Roman" w:hAnsi="Times New Roman" w:cs="Times New Roman"/>
-          <w:color w:val="000000"/>
-          <w:sz w:val="24"/>
-          <w:szCs w:val="24"/>
-        </w:rPr>
-        <w:t>generalization hierarchy diagram(s) (if any), aggregation hierarchy diagram(s) (if any),</w:t>
-      </w:r>
-    </w:p>
-    <w:p>
-      <w:pPr>
-        <w:autoSpaceDE w:val="0"/>
-        <w:autoSpaceDN w:val="0"/>
-        <w:adjustRightInd w:val="0"/>
-        <w:spacing w:after="0" w:line="240" w:lineRule="auto"/>
-        <w:rPr>
-          <w:rFonts w:ascii="Times New Roman" w:hAnsi="Times New Roman" w:cs="Times New Roman"/>
-          <w:color w:val="000000"/>
-          <w:sz w:val="24"/>
-          <w:szCs w:val="24"/>
-        </w:rPr>
-      </w:pPr>
-      <w:r>
-        <w:rPr>
-          <w:rFonts w:ascii="Times New Roman" w:hAnsi="Times New Roman" w:cs="Times New Roman"/>
-          <w:color w:val="000000"/>
-          <w:sz w:val="24"/>
-          <w:szCs w:val="24"/>
-        </w:rPr>
-        <w:t>interface specifications, and sequence diagrams here.</w:t>
-      </w:r>
+          <w:b/>
+          <w:bCs/>
+          <w:color w:val="000000"/>
+          <w:sz w:val="24"/>
+          <w:szCs w:val="24"/>
+        </w:rPr>
+      </w:pPr>
+      <w:r>
+        <w:rPr>
+          <w:rFonts w:ascii="Times New Roman" w:hAnsi="Times New Roman" w:cs="Times New Roman"/>
+          <w:b/>
+          <w:bCs/>
+          <w:noProof/>
+          <w:color w:val="000000"/>
+          <w:sz w:val="24"/>
+          <w:szCs w:val="24"/>
+        </w:rPr>
+        <w:lastRenderedPageBreak/>
+        <w:drawing>
+          <wp:inline distT="0" distB="0" distL="0" distR="0">
+            <wp:extent cx="5943600" cy="3964940"/>
+            <wp:effectExtent l="0" t="0" r="0" b="0"/>
+            <wp:docPr id="2" name="Picture 2"/>
+            <wp:cNvGraphicFramePr>
+              <a:graphicFrameLocks xmlns:a="http://schemas.openxmlformats.org/drawingml/2006/main" noChangeAspect="1"/>
+            </wp:cNvGraphicFramePr>
+            <a:graphic xmlns:a="http://schemas.openxmlformats.org/drawingml/2006/main">
+              <a:graphicData uri="http://schemas.openxmlformats.org/drawingml/2006/picture">
+                <pic:pic xmlns:pic="http://schemas.openxmlformats.org/drawingml/2006/picture">
+                  <pic:nvPicPr>
+                    <pic:cNvPr id="2" name="Teamee's DFD for Placing an Order.png"/>
+                    <pic:cNvPicPr/>
+                  </pic:nvPicPr>
+                  <pic:blipFill>
+                    <a:blip r:embed="rId5">
+                      <a:extLst>
+                        <a:ext uri="{28A0092B-C50C-407E-A947-70E740481C1C}">
+                          <a14:useLocalDpi xmlns:a14="http://schemas.microsoft.com/office/drawing/2010/main" val="0"/>
+                        </a:ext>
+                      </a:extLst>
+                    </a:blip>
+                    <a:stretch>
+                      <a:fillRect/>
+                    </a:stretch>
+                  </pic:blipFill>
+                  <pic:spPr>
+                    <a:xfrm>
+                      <a:off x="0" y="0"/>
+                      <a:ext cx="5943600" cy="3964940"/>
+                    </a:xfrm>
+                    <a:prstGeom prst="rect">
+                      <a:avLst/>
+                    </a:prstGeom>
+                  </pic:spPr>
+                </pic:pic>
+              </a:graphicData>
+            </a:graphic>
+          </wp:inline>
+        </w:drawing>
+      </w:r>
+    </w:p>
+    <w:p>
+      <w:pPr>
+        <w:autoSpaceDE w:val="0"/>
+        <w:autoSpaceDN w:val="0"/>
+        <w:adjustRightInd w:val="0"/>
+        <w:spacing w:after="0" w:line="240" w:lineRule="auto"/>
+        <w:rPr>
+          <w:rFonts w:ascii="Times New Roman" w:hAnsi="Times New Roman" w:cs="Times New Roman"/>
+          <w:bCs/>
+          <w:color w:val="000000"/>
+          <w:sz w:val="24"/>
+          <w:szCs w:val="24"/>
+        </w:rPr>
+      </w:pPr>
+      <w:r>
+        <w:rPr>
+          <w:rFonts w:ascii="Times New Roman" w:hAnsi="Times New Roman" w:cs="Times New Roman"/>
+          <w:bCs/>
+          <w:color w:val="000000"/>
+          <w:sz w:val="24"/>
+          <w:szCs w:val="24"/>
+        </w:rPr>
+        <w:t>Figure 1: DFD for placing an order</w:t>
+      </w:r>
+      <w:bookmarkStart w:id="0" w:name="_GoBack"/>
+      <w:bookmarkEnd w:id="0"/>
     </w:p>
     <w:p>
       <w:pPr>
@@ -2815,7 +2742,6 @@
                 <w:sz w:val="24"/>
                 <w:szCs w:val="24"/>
               </w:rPr>
-              <w:lastRenderedPageBreak/>
               <w:t>Ease of Use</w:t>
             </w:r>
           </w:p>
@@ -3887,6 +3813,7 @@
                 <w:sz w:val="24"/>
                 <w:szCs w:val="24"/>
               </w:rPr>
+              <w:lastRenderedPageBreak/>
               <w:t>User’s email address</w:t>
             </w:r>
           </w:p>
@@ -4170,7 +4097,29 @@
                 <w:sz w:val="24"/>
                 <w:szCs w:val="24"/>
               </w:rPr>
-              <w:t>Each item sold by Teamee is assigned an item number</w:t>
+              <w:t xml:space="preserve">Each item sold by </w:t>
+            </w:r>
+            <w:proofErr w:type="spellStart"/>
+            <w:r>
+              <w:rPr>
+                <w:rFonts w:ascii="Times New Roman" w:hAnsi="Times New Roman" w:cs="Times New Roman"/>
+                <w:bCs/>
+                <w:color w:val="000000"/>
+                <w:sz w:val="24"/>
+                <w:szCs w:val="24"/>
+              </w:rPr>
+              <w:t>Teamee</w:t>
+            </w:r>
+            <w:proofErr w:type="spellEnd"/>
+            <w:r>
+              <w:rPr>
+                <w:rFonts w:ascii="Times New Roman" w:hAnsi="Times New Roman" w:cs="Times New Roman"/>
+                <w:bCs/>
+                <w:color w:val="000000"/>
+                <w:sz w:val="24"/>
+                <w:szCs w:val="24"/>
+              </w:rPr>
+              <w:t xml:space="preserve"> is assigned an item number</w:t>
             </w:r>
           </w:p>
         </w:tc>
@@ -4518,6 +4467,7 @@
           <w:szCs w:val="24"/>
         </w:rPr>
       </w:pPr>
+      <w:proofErr w:type="spellStart"/>
       <w:r>
         <w:rPr>
           <w:rFonts w:ascii="Times New Roman" w:hAnsi="Times New Roman" w:cs="Times New Roman"/>
@@ -4526,6 +4476,7 @@
         </w:rPr>
         <w:t>header.php</w:t>
       </w:r>
+      <w:proofErr w:type="spellEnd"/>
       <w:r>
         <w:rPr>
           <w:rFonts w:ascii="Times New Roman" w:hAnsi="Times New Roman" w:cs="Times New Roman"/>
@@ -4597,7 +4548,15 @@
       </w:r>
       <w:r>
         <w:br/>
-        <w:t>if exist register session and setcookie if remember option true</w:t>
+        <w:t xml:space="preserve">if exist register session and </w:t>
+      </w:r>
+      <w:proofErr w:type="spellStart"/>
+      <w:r>
+        <w:t>setcookie</w:t>
+      </w:r>
+      <w:proofErr w:type="spellEnd"/>
+      <w:r>
+        <w:t xml:space="preserve"> if remember option true</w:t>
       </w:r>
       <w:r>
         <w:br/>
@@ -4659,7 +4618,6 @@
           <w:sz w:val="24"/>
           <w:szCs w:val="24"/>
         </w:rPr>
-        <w:lastRenderedPageBreak/>
         <w:t>6.1 Overview of User Interface</w:t>
       </w:r>
     </w:p>
@@ -4767,6 +4725,7 @@
           <w:sz w:val="28"/>
           <w:szCs w:val="28"/>
         </w:rPr>
+        <w:lastRenderedPageBreak/>
         <w:drawing>
           <wp:inline distT="0" distB="0" distL="0" distR="0">
             <wp:extent cx="2170367" cy="3215640"/>
@@ -4783,7 +4742,7 @@
                     <pic:cNvPicPr/>
                   </pic:nvPicPr>
                   <pic:blipFill>
-                    <a:blip r:embed="rId5" cstate="print">
+                    <a:blip r:embed="rId6" cstate="print">
                       <a:extLst>
                         <a:ext uri="{28A0092B-C50C-407E-A947-70E740481C1C}">
                           <a14:useLocalDpi xmlns:a14="http://schemas.microsoft.com/office/drawing/2010/main" val="0"/>
@@ -4832,10 +4791,20 @@
           <w:sz w:val="24"/>
           <w:szCs w:val="24"/>
         </w:rPr>
-        <w:t>Figure 1: Mockup of the homeage</w:t>
-      </w:r>
-      <w:bookmarkStart w:id="0" w:name="_GoBack"/>
-      <w:bookmarkEnd w:id="0"/>
+        <w:t xml:space="preserve">Figure 1: Mockup of the </w:t>
+      </w:r>
+      <w:proofErr w:type="spellStart"/>
+      <w:r>
+        <w:rPr>
+          <w:rFonts w:ascii="Times New Roman" w:hAnsi="Times New Roman" w:cs="Times New Roman"/>
+          <w:bCs/>
+          <w:color w:val="000000"/>
+          <w:sz w:val="24"/>
+          <w:szCs w:val="24"/>
+        </w:rPr>
+        <w:t>homeage</w:t>
+      </w:r>
+      <w:proofErr w:type="spellEnd"/>
     </w:p>
     <w:p>
       <w:pPr>
@@ -4941,8 +4910,19 @@
           <w:sz w:val="24"/>
           <w:szCs w:val="24"/>
         </w:rPr>
-        <w:t>Provide a crossreference</w:t>
-      </w:r>
+        <w:t xml:space="preserve">Provide a </w:t>
+      </w:r>
+      <w:proofErr w:type="spellStart"/>
+      <w:r>
+        <w:rPr>
+          <w:rFonts w:ascii="Times New Roman" w:hAnsi="Times New Roman" w:cs="Times New Roman"/>
+          <w:color w:val="000000"/>
+          <w:sz w:val="24"/>
+          <w:szCs w:val="24"/>
+        </w:rPr>
+        <w:t>crossreference</w:t>
+      </w:r>
+      <w:proofErr w:type="spellEnd"/>
     </w:p>
     <w:p>
       <w:pPr>
@@ -5252,7 +5232,6 @@
           <w:sz w:val="24"/>
           <w:szCs w:val="24"/>
         </w:rPr>
-        <w:lastRenderedPageBreak/>
         <w:t>FR-6: Search Database for a Specific Disease</w:t>
       </w:r>
     </w:p>
@@ -5637,6 +5616,7 @@
                 <w:sz w:val="24"/>
                 <w:szCs w:val="24"/>
               </w:rPr>
+              <w:lastRenderedPageBreak/>
               <w:t>FR-1</w:t>
             </w:r>
           </w:p>

</xml_diff>

<commit_message>
added swimline diagram to design doc
</commit_message>
<xml_diff>
--- a/Teamee Documents/Teamee DesignDoc.docx
+++ b/Teamee Documents/Teamee DesignDoc.docx
@@ -33,7 +33,6 @@
           <w:szCs w:val="72"/>
         </w:rPr>
       </w:pPr>
-      <w:proofErr w:type="spellStart"/>
       <w:r>
         <w:rPr>
           <w:rFonts w:ascii="Times New Roman" w:hAnsi="Times New Roman" w:cs="Times New Roman"/>
@@ -45,7 +44,6 @@
         </w:rPr>
         <w:t>Teamee</w:t>
       </w:r>
-      <w:proofErr w:type="spellEnd"/>
     </w:p>
     <w:p>
       <w:pPr>
@@ -1564,25 +1562,14 @@
         </w:rPr>
         <w:t xml:space="preserve">the </w:t>
       </w:r>
-      <w:proofErr w:type="spellStart"/>
-      <w:r>
-        <w:rPr>
-          <w:rFonts w:ascii="Times New Roman" w:hAnsi="Times New Roman" w:cs="Times New Roman"/>
-          <w:color w:val="000000"/>
-          <w:sz w:val="24"/>
-          <w:szCs w:val="24"/>
-        </w:rPr>
-        <w:t>Teamee</w:t>
-      </w:r>
-      <w:proofErr w:type="spellEnd"/>
-      <w:r>
-        <w:rPr>
-          <w:rFonts w:ascii="Times New Roman" w:hAnsi="Times New Roman" w:cs="Times New Roman"/>
-          <w:color w:val="000000"/>
-          <w:sz w:val="24"/>
-          <w:szCs w:val="24"/>
-        </w:rPr>
-        <w:t xml:space="preserve"> web</w:t>
+      <w:r>
+        <w:rPr>
+          <w:rFonts w:ascii="Times New Roman" w:hAnsi="Times New Roman" w:cs="Times New Roman"/>
+          <w:color w:val="000000"/>
+          <w:sz w:val="24"/>
+          <w:szCs w:val="24"/>
+        </w:rPr>
+        <w:t>Teamee web</w:t>
       </w:r>
       <w:r>
         <w:rPr>
@@ -1643,7 +1630,6 @@
         </w:rPr>
         <w:t xml:space="preserve">This document will focus on the GUI of the </w:t>
       </w:r>
-      <w:proofErr w:type="spellStart"/>
       <w:r>
         <w:rPr>
           <w:rFonts w:ascii="Times New Roman" w:hAnsi="Times New Roman" w:cs="Times New Roman"/>
@@ -1653,7 +1639,6 @@
         </w:rPr>
         <w:t>Teamee</w:t>
       </w:r>
-      <w:proofErr w:type="spellEnd"/>
       <w:r>
         <w:rPr>
           <w:rFonts w:ascii="Times New Roman" w:hAnsi="Times New Roman" w:cs="Times New Roman"/>
@@ -1662,6 +1647,15 @@
           <w:szCs w:val="24"/>
         </w:rPr>
         <w:t xml:space="preserve"> application. </w:t>
+      </w:r>
+      <w:r>
+        <w:rPr>
+          <w:rFonts w:ascii="Times New Roman" w:hAnsi="Times New Roman" w:cs="Times New Roman"/>
+          <w:color w:val="000000"/>
+          <w:sz w:val="24"/>
+          <w:szCs w:val="24"/>
+        </w:rPr>
+        <w:t xml:space="preserve">It will also contain designs of the website’s software architecture. </w:t>
       </w:r>
     </w:p>
     <w:p>
@@ -1967,69 +1961,61 @@
     </w:p>
     <w:p>
       <w:pPr>
-        <w:autoSpaceDE w:val="0"/>
-        <w:autoSpaceDN w:val="0"/>
-        <w:adjustRightInd w:val="0"/>
-        <w:spacing w:after="0" w:line="240" w:lineRule="auto"/>
+        <w:spacing w:line="240" w:lineRule="auto"/>
+        <w:rPr>
+          <w:rFonts w:ascii="Times New Roman" w:eastAsia="Calibri" w:hAnsi="Times New Roman" w:cs="Times New Roman"/>
+          <w:sz w:val="24"/>
+          <w:szCs w:val="24"/>
+        </w:rPr>
+      </w:pPr>
+      <w:r>
+        <w:rPr>
+          <w:rFonts w:ascii="Times New Roman" w:hAnsi="Times New Roman" w:cs="Times New Roman"/>
+          <w:sz w:val="24"/>
+          <w:szCs w:val="24"/>
+        </w:rPr>
+        <w:t xml:space="preserve">Wiegers, Karl, </w:t>
+      </w:r>
+      <w:r>
         <w:rPr>
           <w:rFonts w:ascii="Times New Roman" w:hAnsi="Times New Roman" w:cs="Times New Roman"/>
           <w:i/>
           <w:iCs/>
-          <w:color w:val="000000"/>
-          <w:sz w:val="24"/>
-          <w:szCs w:val="24"/>
-        </w:rPr>
-      </w:pPr>
-      <w:r>
-        <w:rPr>
-          <w:rFonts w:ascii="Times New Roman" w:hAnsi="Times New Roman" w:cs="Times New Roman"/>
-          <w:i/>
-          <w:iCs/>
-          <w:color w:val="000000"/>
-          <w:sz w:val="24"/>
-          <w:szCs w:val="24"/>
-        </w:rPr>
-        <w:t>This section is optional.</w:t>
-      </w:r>
-    </w:p>
-    <w:p>
-      <w:pPr>
-        <w:autoSpaceDE w:val="0"/>
-        <w:autoSpaceDN w:val="0"/>
-        <w:adjustRightInd w:val="0"/>
-        <w:spacing w:after="0" w:line="240" w:lineRule="auto"/>
-        <w:rPr>
-          <w:rFonts w:ascii="Times New Roman" w:hAnsi="Times New Roman" w:cs="Times New Roman"/>
-          <w:color w:val="000000"/>
-          <w:sz w:val="24"/>
-          <w:szCs w:val="24"/>
-        </w:rPr>
-      </w:pPr>
-      <w:r>
-        <w:rPr>
-          <w:rFonts w:ascii="Times New Roman" w:hAnsi="Times New Roman" w:cs="Times New Roman"/>
-          <w:color w:val="000000"/>
-          <w:sz w:val="24"/>
-          <w:szCs w:val="24"/>
-        </w:rPr>
-        <w:t>List any documents, if any, which were used as sources of information for t</w:t>
-      </w:r>
-      <w:r>
-        <w:rPr>
-          <w:rFonts w:ascii="Times New Roman" w:hAnsi="Times New Roman" w:cs="Times New Roman"/>
-          <w:color w:val="000000"/>
-          <w:sz w:val="24"/>
-          <w:szCs w:val="24"/>
-        </w:rPr>
-        <w:t>he test plan.</w:t>
-      </w:r>
-    </w:p>
-    <w:p>
-      <w:pPr>
-        <w:autoSpaceDE w:val="0"/>
-        <w:autoSpaceDN w:val="0"/>
-        <w:adjustRightInd w:val="0"/>
-        <w:spacing w:after="0" w:line="240" w:lineRule="auto"/>
+          <w:sz w:val="24"/>
+          <w:szCs w:val="24"/>
+          <w:lang w:bidi="he-IL"/>
+        </w:rPr>
+        <w:t xml:space="preserve">Software Requirements (3 rd Edition </w:t>
+      </w:r>
+      <w:r>
+        <w:rPr>
+          <w:rFonts w:ascii="Times New Roman" w:hAnsi="Times New Roman" w:cs="Times New Roman"/>
+          <w:sz w:val="24"/>
+          <w:szCs w:val="24"/>
+        </w:rPr>
+        <w:t>), Microsoft Press 2013.</w:t>
+      </w:r>
+      <w:r>
+        <w:rPr>
+          <w:rFonts w:ascii="Times New Roman" w:eastAsia="Calibri" w:hAnsi="Times New Roman" w:cs="Times New Roman"/>
+          <w:sz w:val="24"/>
+          <w:szCs w:val="24"/>
+        </w:rPr>
+        <w:t xml:space="preserve"> </w:t>
+      </w:r>
+    </w:p>
+    <w:p>
+      <w:pPr>
+        <w:spacing w:line="240" w:lineRule="auto"/>
+        <w:rPr>
+          <w:rFonts w:ascii="Times New Roman" w:eastAsia="Calibri" w:hAnsi="Times New Roman" w:cs="Times New Roman"/>
+          <w:sz w:val="24"/>
+          <w:szCs w:val="24"/>
+        </w:rPr>
+      </w:pPr>
+      <w:bookmarkStart w:id="0" w:name="_GoBack"/>
+      <w:bookmarkEnd w:id="0"/>
+      <w:r>
         <w:rPr>
           <w:rFonts w:ascii="Times New Roman" w:hAnsi="Times New Roman" w:cs="Times New Roman"/>
           <w:b/>
@@ -2038,8 +2024,61 @@
           <w:sz w:val="24"/>
           <w:szCs w:val="24"/>
         </w:rPr>
-      </w:pPr>
-      <w:r>
+        <w:t>2. SYSTEM OVERVIEW</w:t>
+      </w:r>
+    </w:p>
+    <w:p>
+      <w:pPr>
+        <w:autoSpaceDE w:val="0"/>
+        <w:autoSpaceDN w:val="0"/>
+        <w:adjustRightInd w:val="0"/>
+        <w:spacing w:after="0" w:line="240" w:lineRule="auto"/>
+        <w:rPr>
+          <w:rFonts w:ascii="Times New Roman" w:hAnsi="Times New Roman" w:cs="Times New Roman"/>
+          <w:color w:val="000000"/>
+          <w:sz w:val="24"/>
+          <w:szCs w:val="24"/>
+        </w:rPr>
+      </w:pPr>
+      <w:r>
+        <w:rPr>
+          <w:rFonts w:ascii="Times New Roman" w:hAnsi="Times New Roman" w:cs="Times New Roman"/>
+          <w:color w:val="000000"/>
+          <w:sz w:val="24"/>
+          <w:szCs w:val="24"/>
+        </w:rPr>
+        <w:t>Give a general description of the functionality, context and design of your project. Provide any</w:t>
+      </w:r>
+    </w:p>
+    <w:p>
+      <w:pPr>
+        <w:autoSpaceDE w:val="0"/>
+        <w:autoSpaceDN w:val="0"/>
+        <w:adjustRightInd w:val="0"/>
+        <w:spacing w:after="0" w:line="240" w:lineRule="auto"/>
+        <w:rPr>
+          <w:rFonts w:ascii="Times New Roman" w:hAnsi="Times New Roman" w:cs="Times New Roman"/>
+          <w:color w:val="000000"/>
+          <w:sz w:val="24"/>
+          <w:szCs w:val="24"/>
+        </w:rPr>
+      </w:pPr>
+      <w:r>
+        <w:rPr>
+          <w:rFonts w:ascii="Times New Roman" w:hAnsi="Times New Roman" w:cs="Times New Roman"/>
+          <w:color w:val="000000"/>
+          <w:sz w:val="24"/>
+          <w:szCs w:val="24"/>
+        </w:rPr>
+        <w:t>background information if necessary.</w:t>
+      </w:r>
+    </w:p>
+    <w:p>
+      <w:pPr>
+        <w:autoSpaceDE w:val="0"/>
+        <w:autoSpaceDN w:val="0"/>
+        <w:adjustRightInd w:val="0"/>
+        <w:spacing w:after="0" w:line="240" w:lineRule="auto"/>
         <w:rPr>
           <w:rFonts w:ascii="Times New Roman" w:hAnsi="Times New Roman" w:cs="Times New Roman"/>
           <w:b/>
@@ -2048,61 +2087,8 @@
           <w:sz w:val="24"/>
           <w:szCs w:val="24"/>
         </w:rPr>
-        <w:t>2. SYSTEM OVERVIEW</w:t>
-      </w:r>
-    </w:p>
-    <w:p>
-      <w:pPr>
-        <w:autoSpaceDE w:val="0"/>
-        <w:autoSpaceDN w:val="0"/>
-        <w:adjustRightInd w:val="0"/>
-        <w:spacing w:after="0" w:line="240" w:lineRule="auto"/>
-        <w:rPr>
-          <w:rFonts w:ascii="Times New Roman" w:hAnsi="Times New Roman" w:cs="Times New Roman"/>
-          <w:color w:val="000000"/>
-          <w:sz w:val="24"/>
-          <w:szCs w:val="24"/>
-        </w:rPr>
-      </w:pPr>
-      <w:r>
-        <w:rPr>
-          <w:rFonts w:ascii="Times New Roman" w:hAnsi="Times New Roman" w:cs="Times New Roman"/>
-          <w:color w:val="000000"/>
-          <w:sz w:val="24"/>
-          <w:szCs w:val="24"/>
-        </w:rPr>
-        <w:t>Give a general description of the functionality, context and design of your project. Provide any</w:t>
-      </w:r>
-    </w:p>
-    <w:p>
-      <w:pPr>
-        <w:autoSpaceDE w:val="0"/>
-        <w:autoSpaceDN w:val="0"/>
-        <w:adjustRightInd w:val="0"/>
-        <w:spacing w:after="0" w:line="240" w:lineRule="auto"/>
-        <w:rPr>
-          <w:rFonts w:ascii="Times New Roman" w:hAnsi="Times New Roman" w:cs="Times New Roman"/>
-          <w:color w:val="000000"/>
-          <w:sz w:val="24"/>
-          <w:szCs w:val="24"/>
-        </w:rPr>
-      </w:pPr>
-      <w:r>
-        <w:rPr>
-          <w:rFonts w:ascii="Times New Roman" w:hAnsi="Times New Roman" w:cs="Times New Roman"/>
-          <w:color w:val="000000"/>
-          <w:sz w:val="24"/>
-          <w:szCs w:val="24"/>
-        </w:rPr>
-        <w:t>background information if necessary.</w:t>
-      </w:r>
-    </w:p>
-    <w:p>
-      <w:pPr>
-        <w:autoSpaceDE w:val="0"/>
-        <w:autoSpaceDN w:val="0"/>
-        <w:adjustRightInd w:val="0"/>
-        <w:spacing w:after="0" w:line="240" w:lineRule="auto"/>
+      </w:pPr>
+      <w:r>
         <w:rPr>
           <w:rFonts w:ascii="Times New Roman" w:hAnsi="Times New Roman" w:cs="Times New Roman"/>
           <w:b/>
@@ -2111,8 +2097,15 @@
           <w:sz w:val="24"/>
           <w:szCs w:val="24"/>
         </w:rPr>
-      </w:pPr>
-      <w:r>
+        <w:t>3. SYSTEM ARCHITECTURE</w:t>
+      </w:r>
+    </w:p>
+    <w:p>
+      <w:pPr>
+        <w:autoSpaceDE w:val="0"/>
+        <w:autoSpaceDN w:val="0"/>
+        <w:adjustRightInd w:val="0"/>
+        <w:spacing w:after="0" w:line="240" w:lineRule="auto"/>
         <w:rPr>
           <w:rFonts w:ascii="Times New Roman" w:hAnsi="Times New Roman" w:cs="Times New Roman"/>
           <w:b/>
@@ -2121,15 +2114,8 @@
           <w:sz w:val="24"/>
           <w:szCs w:val="24"/>
         </w:rPr>
-        <w:t>3. SYSTEM ARCHITECTURE</w:t>
-      </w:r>
-    </w:p>
-    <w:p>
-      <w:pPr>
-        <w:autoSpaceDE w:val="0"/>
-        <w:autoSpaceDN w:val="0"/>
-        <w:adjustRightInd w:val="0"/>
-        <w:spacing w:after="0" w:line="240" w:lineRule="auto"/>
+      </w:pPr>
+      <w:r>
         <w:rPr>
           <w:rFonts w:ascii="Times New Roman" w:hAnsi="Times New Roman" w:cs="Times New Roman"/>
           <w:b/>
@@ -2138,16 +2124,6 @@
           <w:sz w:val="24"/>
           <w:szCs w:val="24"/>
         </w:rPr>
-      </w:pPr>
-      <w:r>
-        <w:rPr>
-          <w:rFonts w:ascii="Times New Roman" w:hAnsi="Times New Roman" w:cs="Times New Roman"/>
-          <w:b/>
-          <w:bCs/>
-          <w:color w:val="000000"/>
-          <w:sz w:val="24"/>
-          <w:szCs w:val="24"/>
-        </w:rPr>
         <w:t>3.1 Architectural Design</w:t>
       </w:r>
     </w:p>
@@ -2157,240 +2133,7 @@
         <w:autoSpaceDN w:val="0"/>
         <w:adjustRightInd w:val="0"/>
         <w:spacing w:after="0" w:line="240" w:lineRule="auto"/>
-        <w:rPr>
-          <w:rFonts w:ascii="Times New Roman" w:hAnsi="Times New Roman" w:cs="Times New Roman"/>
-          <w:color w:val="000000"/>
-          <w:sz w:val="24"/>
-          <w:szCs w:val="24"/>
-        </w:rPr>
-      </w:pPr>
-      <w:r>
-        <w:rPr>
-          <w:rFonts w:ascii="Times New Roman" w:hAnsi="Times New Roman" w:cs="Times New Roman"/>
-          <w:color w:val="000000"/>
-          <w:sz w:val="24"/>
-          <w:szCs w:val="24"/>
-        </w:rPr>
-        <w:t>Develop a modular program structure and explain the relationships between the modules to</w:t>
-      </w:r>
-    </w:p>
-    <w:p>
-      <w:pPr>
-        <w:autoSpaceDE w:val="0"/>
-        <w:autoSpaceDN w:val="0"/>
-        <w:adjustRightInd w:val="0"/>
-        <w:spacing w:after="0" w:line="240" w:lineRule="auto"/>
-        <w:rPr>
-          <w:rFonts w:ascii="Times New Roman" w:hAnsi="Times New Roman" w:cs="Times New Roman"/>
-          <w:color w:val="000000"/>
-          <w:sz w:val="24"/>
-          <w:szCs w:val="24"/>
-        </w:rPr>
-      </w:pPr>
-      <w:r>
-        <w:rPr>
-          <w:rFonts w:ascii="Times New Roman" w:hAnsi="Times New Roman" w:cs="Times New Roman"/>
-          <w:color w:val="000000"/>
-          <w:sz w:val="24"/>
-          <w:szCs w:val="24"/>
-        </w:rPr>
-        <w:t>achieve the complete functionality of the system. This is a high level overview of how</w:t>
-      </w:r>
-    </w:p>
-    <w:p>
-      <w:pPr>
-        <w:autoSpaceDE w:val="0"/>
-        <w:autoSpaceDN w:val="0"/>
-        <w:adjustRightInd w:val="0"/>
-        <w:spacing w:after="0" w:line="240" w:lineRule="auto"/>
-        <w:rPr>
-          <w:rFonts w:ascii="Times New Roman" w:hAnsi="Times New Roman" w:cs="Times New Roman"/>
-          <w:color w:val="000000"/>
-          <w:sz w:val="24"/>
-          <w:szCs w:val="24"/>
-        </w:rPr>
-      </w:pPr>
-      <w:r>
-        <w:rPr>
-          <w:rFonts w:ascii="Times New Roman" w:hAnsi="Times New Roman" w:cs="Times New Roman"/>
-          <w:color w:val="000000"/>
-          <w:sz w:val="24"/>
-          <w:szCs w:val="24"/>
-        </w:rPr>
-        <w:t>responsibilities of the system were partitioned and then assigned to subsystems. Identify each</w:t>
-      </w:r>
-    </w:p>
-    <w:p>
-      <w:pPr>
-        <w:autoSpaceDE w:val="0"/>
-        <w:autoSpaceDN w:val="0"/>
-        <w:adjustRightInd w:val="0"/>
-        <w:spacing w:after="0" w:line="240" w:lineRule="auto"/>
-        <w:rPr>
-          <w:rFonts w:ascii="Times New Roman" w:hAnsi="Times New Roman" w:cs="Times New Roman"/>
-          <w:color w:val="000000"/>
-          <w:sz w:val="24"/>
-          <w:szCs w:val="24"/>
-        </w:rPr>
-      </w:pPr>
-      <w:r>
-        <w:rPr>
-          <w:rFonts w:ascii="Times New Roman" w:hAnsi="Times New Roman" w:cs="Times New Roman"/>
-          <w:color w:val="000000"/>
-          <w:sz w:val="24"/>
-          <w:szCs w:val="24"/>
-        </w:rPr>
-        <w:t>high level subsystem and the roles or responsibilities assigned to it. Describe how these</w:t>
-      </w:r>
-    </w:p>
-    <w:p>
-      <w:pPr>
-        <w:autoSpaceDE w:val="0"/>
-        <w:autoSpaceDN w:val="0"/>
-        <w:adjustRightInd w:val="0"/>
-        <w:spacing w:after="0" w:line="240" w:lineRule="auto"/>
-        <w:rPr>
-          <w:rFonts w:ascii="Times New Roman" w:hAnsi="Times New Roman" w:cs="Times New Roman"/>
-          <w:color w:val="000000"/>
-          <w:sz w:val="24"/>
-          <w:szCs w:val="24"/>
-        </w:rPr>
-      </w:pPr>
-      <w:r>
-        <w:rPr>
-          <w:rFonts w:ascii="Times New Roman" w:hAnsi="Times New Roman" w:cs="Times New Roman"/>
-          <w:color w:val="000000"/>
-          <w:sz w:val="24"/>
-          <w:szCs w:val="24"/>
-        </w:rPr>
-        <w:t>subsystems collaborate with each other in order to achieve the desired functionality. Don’t go</w:t>
-      </w:r>
-    </w:p>
-    <w:p>
-      <w:pPr>
-        <w:autoSpaceDE w:val="0"/>
-        <w:autoSpaceDN w:val="0"/>
-        <w:adjustRightInd w:val="0"/>
-        <w:spacing w:after="0" w:line="240" w:lineRule="auto"/>
-        <w:rPr>
-          <w:rFonts w:ascii="Times New Roman" w:hAnsi="Times New Roman" w:cs="Times New Roman"/>
-          <w:color w:val="000000"/>
-          <w:sz w:val="24"/>
-          <w:szCs w:val="24"/>
-        </w:rPr>
-      </w:pPr>
-      <w:r>
-        <w:rPr>
-          <w:rFonts w:ascii="Times New Roman" w:hAnsi="Times New Roman" w:cs="Times New Roman"/>
-          <w:color w:val="000000"/>
-          <w:sz w:val="24"/>
-          <w:szCs w:val="24"/>
-        </w:rPr>
-        <w:t>into too much detail about the individual subsystems. The main purpose is to gain a general</w:t>
-      </w:r>
-    </w:p>
-    <w:p>
-      <w:pPr>
-        <w:autoSpaceDE w:val="0"/>
-        <w:autoSpaceDN w:val="0"/>
-        <w:adjustRightInd w:val="0"/>
-        <w:spacing w:after="0" w:line="240" w:lineRule="auto"/>
-        <w:rPr>
-          <w:rFonts w:ascii="Times New Roman" w:hAnsi="Times New Roman" w:cs="Times New Roman"/>
-          <w:color w:val="000000"/>
-          <w:sz w:val="24"/>
-          <w:szCs w:val="24"/>
-        </w:rPr>
-      </w:pPr>
-      <w:r>
-        <w:rPr>
-          <w:rFonts w:ascii="Times New Roman" w:hAnsi="Times New Roman" w:cs="Times New Roman"/>
-          <w:color w:val="000000"/>
-          <w:sz w:val="24"/>
-          <w:szCs w:val="24"/>
-        </w:rPr>
-        <w:t>understanding of how and why the system was decomposed, and how the individual parts</w:t>
-      </w:r>
-    </w:p>
-    <w:p>
-      <w:pPr>
-        <w:autoSpaceDE w:val="0"/>
-        <w:autoSpaceDN w:val="0"/>
-        <w:adjustRightInd w:val="0"/>
-        <w:spacing w:after="0" w:line="240" w:lineRule="auto"/>
-        <w:rPr>
-          <w:rFonts w:ascii="Times New Roman" w:hAnsi="Times New Roman" w:cs="Times New Roman"/>
-          <w:color w:val="000000"/>
-          <w:sz w:val="24"/>
-          <w:szCs w:val="24"/>
-        </w:rPr>
-      </w:pPr>
-      <w:r>
-        <w:rPr>
-          <w:rFonts w:ascii="Times New Roman" w:hAnsi="Times New Roman" w:cs="Times New Roman"/>
-          <w:color w:val="000000"/>
-          <w:sz w:val="24"/>
-          <w:szCs w:val="24"/>
-        </w:rPr>
-        <w:t>work together. Provide a diagram showing the major subsystems and data repositories and</w:t>
-      </w:r>
-    </w:p>
-    <w:p>
-      <w:pPr>
-        <w:autoSpaceDE w:val="0"/>
-        <w:autoSpaceDN w:val="0"/>
-        <w:adjustRightInd w:val="0"/>
-        <w:spacing w:after="0" w:line="240" w:lineRule="auto"/>
-        <w:rPr>
-          <w:rFonts w:ascii="Times New Roman" w:hAnsi="Times New Roman" w:cs="Times New Roman"/>
-          <w:color w:val="000000"/>
-          <w:sz w:val="24"/>
-          <w:szCs w:val="24"/>
-        </w:rPr>
-      </w:pPr>
-      <w:r>
-        <w:rPr>
-          <w:rFonts w:ascii="Times New Roman" w:hAnsi="Times New Roman" w:cs="Times New Roman"/>
-          <w:color w:val="000000"/>
-          <w:sz w:val="24"/>
-          <w:szCs w:val="24"/>
-        </w:rPr>
-        <w:t>their interconnections. Describe the diagram if required.</w:t>
-      </w:r>
-    </w:p>
-    <w:p>
-      <w:pPr>
-        <w:autoSpaceDE w:val="0"/>
-        <w:autoSpaceDN w:val="0"/>
-        <w:adjustRightInd w:val="0"/>
-        <w:spacing w:after="0" w:line="240" w:lineRule="auto"/>
-        <w:rPr>
-          <w:rFonts w:ascii="Times New Roman" w:hAnsi="Times New Roman" w:cs="Times New Roman"/>
-          <w:b/>
-          <w:bCs/>
-          <w:color w:val="000000"/>
-          <w:sz w:val="24"/>
-          <w:szCs w:val="24"/>
-        </w:rPr>
-      </w:pPr>
-      <w:r>
-        <w:rPr>
-          <w:rFonts w:ascii="Times New Roman" w:hAnsi="Times New Roman" w:cs="Times New Roman"/>
-          <w:b/>
-          <w:bCs/>
-          <w:color w:val="000000"/>
-          <w:sz w:val="24"/>
-          <w:szCs w:val="24"/>
-        </w:rPr>
-        <w:t>3.2 Decomposition Description</w:t>
-      </w:r>
-    </w:p>
-    <w:p>
-      <w:pPr>
-        <w:autoSpaceDE w:val="0"/>
-        <w:autoSpaceDN w:val="0"/>
-        <w:adjustRightInd w:val="0"/>
-        <w:spacing w:after="0" w:line="240" w:lineRule="auto"/>
+        <w:jc w:val="center"/>
         <w:rPr>
           <w:rFonts w:ascii="Times New Roman" w:hAnsi="Times New Roman" w:cs="Times New Roman"/>
           <w:b/>
@@ -2410,7 +2153,127 @@
           <w:sz w:val="24"/>
           <w:szCs w:val="24"/>
         </w:rPr>
+        <w:drawing>
+          <wp:inline distT="0" distB="0" distL="0" distR="0">
+            <wp:extent cx="4857872" cy="3648075"/>
+            <wp:effectExtent l="0" t="0" r="0" b="0"/>
+            <wp:docPr id="3" name="Picture 3"/>
+            <wp:cNvGraphicFramePr>
+              <a:graphicFrameLocks xmlns:a="http://schemas.openxmlformats.org/drawingml/2006/main" noChangeAspect="1"/>
+            </wp:cNvGraphicFramePr>
+            <a:graphic xmlns:a="http://schemas.openxmlformats.org/drawingml/2006/main">
+              <a:graphicData uri="http://schemas.openxmlformats.org/drawingml/2006/picture">
+                <pic:pic xmlns:pic="http://schemas.openxmlformats.org/drawingml/2006/picture">
+                  <pic:nvPicPr>
+                    <pic:cNvPr id="3" name="Swimline.png"/>
+                    <pic:cNvPicPr/>
+                  </pic:nvPicPr>
+                  <pic:blipFill>
+                    <a:blip r:embed="rId5">
+                      <a:extLst>
+                        <a:ext uri="{28A0092B-C50C-407E-A947-70E740481C1C}">
+                          <a14:useLocalDpi xmlns:a14="http://schemas.microsoft.com/office/drawing/2010/main" val="0"/>
+                        </a:ext>
+                      </a:extLst>
+                    </a:blip>
+                    <a:stretch>
+                      <a:fillRect/>
+                    </a:stretch>
+                  </pic:blipFill>
+                  <pic:spPr>
+                    <a:xfrm>
+                      <a:off x="0" y="0"/>
+                      <a:ext cx="4864021" cy="3652693"/>
+                    </a:xfrm>
+                    <a:prstGeom prst="rect">
+                      <a:avLst/>
+                    </a:prstGeom>
+                  </pic:spPr>
+                </pic:pic>
+              </a:graphicData>
+            </a:graphic>
+          </wp:inline>
+        </w:drawing>
+      </w:r>
+    </w:p>
+    <w:p>
+      <w:pPr>
+        <w:autoSpaceDE w:val="0"/>
+        <w:autoSpaceDN w:val="0"/>
+        <w:adjustRightInd w:val="0"/>
+        <w:spacing w:after="0" w:line="240" w:lineRule="auto"/>
+        <w:rPr>
+          <w:rFonts w:ascii="Times New Roman" w:hAnsi="Times New Roman" w:cs="Times New Roman"/>
+          <w:bCs/>
+          <w:color w:val="000000"/>
+          <w:sz w:val="24"/>
+          <w:szCs w:val="24"/>
+        </w:rPr>
+      </w:pPr>
+      <w:r>
+        <w:rPr>
+          <w:rFonts w:ascii="Times New Roman" w:hAnsi="Times New Roman" w:cs="Times New Roman"/>
+          <w:bCs/>
+          <w:color w:val="000000"/>
+          <w:sz w:val="24"/>
+          <w:szCs w:val="24"/>
+        </w:rPr>
         <w:lastRenderedPageBreak/>
+        <w:t>Figure 1: Swimline diagram</w:t>
+      </w:r>
+    </w:p>
+    <w:p>
+      <w:pPr>
+        <w:autoSpaceDE w:val="0"/>
+        <w:autoSpaceDN w:val="0"/>
+        <w:adjustRightInd w:val="0"/>
+        <w:spacing w:after="0" w:line="240" w:lineRule="auto"/>
+        <w:rPr>
+          <w:rFonts w:ascii="Times New Roman" w:hAnsi="Times New Roman" w:cs="Times New Roman"/>
+          <w:b/>
+          <w:bCs/>
+          <w:color w:val="000000"/>
+          <w:sz w:val="24"/>
+          <w:szCs w:val="24"/>
+        </w:rPr>
+      </w:pPr>
+      <w:r>
+        <w:rPr>
+          <w:rFonts w:ascii="Times New Roman" w:hAnsi="Times New Roman" w:cs="Times New Roman"/>
+          <w:b/>
+          <w:bCs/>
+          <w:color w:val="000000"/>
+          <w:sz w:val="24"/>
+          <w:szCs w:val="24"/>
+        </w:rPr>
+        <w:t>3.2 Decomposition Description</w:t>
+      </w:r>
+    </w:p>
+    <w:p>
+      <w:pPr>
+        <w:autoSpaceDE w:val="0"/>
+        <w:autoSpaceDN w:val="0"/>
+        <w:adjustRightInd w:val="0"/>
+        <w:spacing w:after="0" w:line="240" w:lineRule="auto"/>
+        <w:rPr>
+          <w:rFonts w:ascii="Times New Roman" w:hAnsi="Times New Roman" w:cs="Times New Roman"/>
+          <w:b/>
+          <w:bCs/>
+          <w:color w:val="000000"/>
+          <w:sz w:val="24"/>
+          <w:szCs w:val="24"/>
+        </w:rPr>
+      </w:pPr>
+      <w:r>
+        <w:rPr>
+          <w:rFonts w:ascii="Times New Roman" w:hAnsi="Times New Roman" w:cs="Times New Roman"/>
+          <w:b/>
+          <w:bCs/>
+          <w:noProof/>
+          <w:color w:val="000000"/>
+          <w:sz w:val="24"/>
+          <w:szCs w:val="24"/>
+        </w:rPr>
         <w:drawing>
           <wp:inline distT="0" distB="0" distL="0" distR="0">
             <wp:extent cx="5943600" cy="3964940"/>
@@ -2427,7 +2290,7 @@
                     <pic:cNvPicPr/>
                   </pic:nvPicPr>
                   <pic:blipFill>
-                    <a:blip r:embed="rId5">
+                    <a:blip r:embed="rId6">
                       <a:extLst>
                         <a:ext uri="{28A0092B-C50C-407E-A947-70E740481C1C}">
                           <a14:useLocalDpi xmlns:a14="http://schemas.microsoft.com/office/drawing/2010/main" val="0"/>
@@ -2478,8 +2341,6 @@
         </w:rPr>
         <w:t>Figure 1: DFD for placing an order</w:t>
       </w:r>
-      <w:bookmarkStart w:id="0" w:name="_GoBack"/>
-      <w:bookmarkEnd w:id="0"/>
     </w:p>
     <w:p>
       <w:pPr>
@@ -3686,6 +3547,7 @@
                 <w:sz w:val="24"/>
                 <w:szCs w:val="24"/>
               </w:rPr>
+              <w:lastRenderedPageBreak/>
               <w:t>Last Name</w:t>
             </w:r>
           </w:p>
@@ -3813,7 +3675,6 @@
                 <w:sz w:val="24"/>
                 <w:szCs w:val="24"/>
               </w:rPr>
-              <w:lastRenderedPageBreak/>
               <w:t>User’s email address</w:t>
             </w:r>
           </w:p>
@@ -4097,29 +3958,7 @@
                 <w:sz w:val="24"/>
                 <w:szCs w:val="24"/>
               </w:rPr>
-              <w:t xml:space="preserve">Each item sold by </w:t>
-            </w:r>
-            <w:proofErr w:type="spellStart"/>
-            <w:r>
-              <w:rPr>
-                <w:rFonts w:ascii="Times New Roman" w:hAnsi="Times New Roman" w:cs="Times New Roman"/>
-                <w:bCs/>
-                <w:color w:val="000000"/>
-                <w:sz w:val="24"/>
-                <w:szCs w:val="24"/>
-              </w:rPr>
-              <w:t>Teamee</w:t>
-            </w:r>
-            <w:proofErr w:type="spellEnd"/>
-            <w:r>
-              <w:rPr>
-                <w:rFonts w:ascii="Times New Roman" w:hAnsi="Times New Roman" w:cs="Times New Roman"/>
-                <w:bCs/>
-                <w:color w:val="000000"/>
-                <w:sz w:val="24"/>
-                <w:szCs w:val="24"/>
-              </w:rPr>
-              <w:t xml:space="preserve"> is assigned an item number</w:t>
+              <w:t>Each item sold by Teamee is assigned an item number</w:t>
             </w:r>
           </w:p>
         </w:tc>
@@ -4467,7 +4306,6 @@
           <w:szCs w:val="24"/>
         </w:rPr>
       </w:pPr>
-      <w:proofErr w:type="spellStart"/>
       <w:r>
         <w:rPr>
           <w:rFonts w:ascii="Times New Roman" w:hAnsi="Times New Roman" w:cs="Times New Roman"/>
@@ -4476,7 +4314,6 @@
         </w:rPr>
         <w:t>header.php</w:t>
       </w:r>
-      <w:proofErr w:type="spellEnd"/>
       <w:r>
         <w:rPr>
           <w:rFonts w:ascii="Times New Roman" w:hAnsi="Times New Roman" w:cs="Times New Roman"/>
@@ -4548,15 +4385,7 @@
       </w:r>
       <w:r>
         <w:br/>
-        <w:t xml:space="preserve">if exist register session and </w:t>
-      </w:r>
-      <w:proofErr w:type="spellStart"/>
-      <w:r>
-        <w:t>setcookie</w:t>
-      </w:r>
-      <w:proofErr w:type="spellEnd"/>
-      <w:r>
-        <w:t xml:space="preserve"> if remember option true</w:t>
+        <w:t>if exist register session and setcookie if remember option true</w:t>
       </w:r>
       <w:r>
         <w:br/>
@@ -4742,7 +4571,7 @@
                     <pic:cNvPicPr/>
                   </pic:nvPicPr>
                   <pic:blipFill>
-                    <a:blip r:embed="rId6" cstate="print">
+                    <a:blip r:embed="rId7" cstate="print">
                       <a:extLst>
                         <a:ext uri="{28A0092B-C50C-407E-A947-70E740481C1C}">
                           <a14:useLocalDpi xmlns:a14="http://schemas.microsoft.com/office/drawing/2010/main" val="0"/>
@@ -4791,20 +4620,8 @@
           <w:sz w:val="24"/>
           <w:szCs w:val="24"/>
         </w:rPr>
-        <w:t xml:space="preserve">Figure 1: Mockup of the </w:t>
-      </w:r>
-      <w:proofErr w:type="spellStart"/>
-      <w:r>
-        <w:rPr>
-          <w:rFonts w:ascii="Times New Roman" w:hAnsi="Times New Roman" w:cs="Times New Roman"/>
-          <w:bCs/>
-          <w:color w:val="000000"/>
-          <w:sz w:val="24"/>
-          <w:szCs w:val="24"/>
-        </w:rPr>
-        <w:t>homeage</w:t>
-      </w:r>
-      <w:proofErr w:type="spellEnd"/>
+        <w:t>Figure 1: Mockup of the homeage</w:t>
+      </w:r>
     </w:p>
     <w:p>
       <w:pPr>
@@ -4910,19 +4727,8 @@
           <w:sz w:val="24"/>
           <w:szCs w:val="24"/>
         </w:rPr>
-        <w:t xml:space="preserve">Provide a </w:t>
-      </w:r>
-      <w:proofErr w:type="spellStart"/>
-      <w:r>
-        <w:rPr>
-          <w:rFonts w:ascii="Times New Roman" w:hAnsi="Times New Roman" w:cs="Times New Roman"/>
-          <w:color w:val="000000"/>
-          <w:sz w:val="24"/>
-          <w:szCs w:val="24"/>
-        </w:rPr>
-        <w:t>crossreference</w:t>
-      </w:r>
-      <w:proofErr w:type="spellEnd"/>
+        <w:t>Provide a crossreference</w:t>
+      </w:r>
     </w:p>
     <w:p>
       <w:pPr>

</xml_diff>

<commit_message>
Added description for swimline and dfd diagrams
</commit_message>
<xml_diff>
--- a/Teamee Documents/Teamee DesignDoc.docx
+++ b/Teamee Documents/Teamee DesignDoc.docx
@@ -2013,8 +2013,6 @@
           <w:szCs w:val="24"/>
         </w:rPr>
       </w:pPr>
-      <w:bookmarkStart w:id="0" w:name="_GoBack"/>
-      <w:bookmarkEnd w:id="0"/>
       <w:r>
         <w:rPr>
           <w:rFonts w:ascii="Times New Roman" w:hAnsi="Times New Roman" w:cs="Times New Roman"/>
@@ -2230,6 +2228,51 @@
         <w:spacing w:after="0" w:line="240" w:lineRule="auto"/>
         <w:rPr>
           <w:rFonts w:ascii="Times New Roman" w:hAnsi="Times New Roman" w:cs="Times New Roman"/>
+          <w:bCs/>
+          <w:color w:val="000000"/>
+          <w:sz w:val="24"/>
+          <w:szCs w:val="24"/>
+        </w:rPr>
+      </w:pPr>
+      <w:r>
+        <w:rPr>
+          <w:rFonts w:ascii="Times New Roman" w:hAnsi="Times New Roman" w:cs="Times New Roman"/>
+          <w:bCs/>
+          <w:color w:val="000000"/>
+          <w:sz w:val="24"/>
+          <w:szCs w:val="24"/>
+        </w:rPr>
+        <w:t xml:space="preserve">The swimline diagram showed a flow when a customer began to place an order on the website. </w:t>
+      </w:r>
+      <w:r>
+        <w:rPr>
+          <w:rFonts w:ascii="Times New Roman" w:hAnsi="Times New Roman" w:cs="Times New Roman"/>
+          <w:bCs/>
+          <w:color w:val="000000"/>
+          <w:sz w:val="24"/>
+          <w:szCs w:val="24"/>
+        </w:rPr>
+        <w:t>This diagram helps shows the entities that are involved and the activities that take place. The flow began w</w:t>
+      </w:r>
+      <w:r>
+        <w:rPr>
+          <w:rFonts w:ascii="Times New Roman" w:hAnsi="Times New Roman" w:cs="Times New Roman"/>
+          <w:bCs/>
+          <w:color w:val="000000"/>
+          <w:sz w:val="24"/>
+          <w:szCs w:val="24"/>
+        </w:rPr>
+        <w:t>hen customers placed items into a chart, they can then go to checkout. During checkout, customers are asked for some personal information such as name, billing address, and credit card information. The information is transferred to Stripe, a company that helps in the billing process. After Stripe verified that the credit card is valid and payment is processed, the order go to the store selected. Employees at the store received the order and fulfill the order. The order is hold until the customer come to the store and picks up the order.</w:t>
+      </w:r>
+    </w:p>
+    <w:p>
+      <w:pPr>
+        <w:autoSpaceDE w:val="0"/>
+        <w:autoSpaceDN w:val="0"/>
+        <w:adjustRightInd w:val="0"/>
+        <w:spacing w:after="0" w:line="240" w:lineRule="auto"/>
+        <w:rPr>
+          <w:rFonts w:ascii="Times New Roman" w:hAnsi="Times New Roman" w:cs="Times New Roman"/>
           <w:b/>
           <w:bCs/>
           <w:color w:val="000000"/>
@@ -2339,7 +2382,52 @@
           <w:sz w:val="24"/>
           <w:szCs w:val="24"/>
         </w:rPr>
-        <w:t>Figure 1: DFD for placing an order</w:t>
+        <w:t>Figure 2</w:t>
+      </w:r>
+      <w:r>
+        <w:rPr>
+          <w:rFonts w:ascii="Times New Roman" w:hAnsi="Times New Roman" w:cs="Times New Roman"/>
+          <w:bCs/>
+          <w:color w:val="000000"/>
+          <w:sz w:val="24"/>
+          <w:szCs w:val="24"/>
+        </w:rPr>
+        <w:t>: DFD for placing an order</w:t>
+      </w:r>
+    </w:p>
+    <w:p>
+      <w:pPr>
+        <w:autoSpaceDE w:val="0"/>
+        <w:autoSpaceDN w:val="0"/>
+        <w:adjustRightInd w:val="0"/>
+        <w:spacing w:after="0" w:line="240" w:lineRule="auto"/>
+        <w:rPr>
+          <w:rFonts w:ascii="Times New Roman" w:hAnsi="Times New Roman" w:cs="Times New Roman"/>
+          <w:bCs/>
+          <w:color w:val="000000"/>
+          <w:sz w:val="24"/>
+          <w:szCs w:val="24"/>
+        </w:rPr>
+      </w:pPr>
+      <w:r>
+        <w:rPr>
+          <w:rFonts w:ascii="Times New Roman" w:hAnsi="Times New Roman" w:cs="Times New Roman"/>
+          <w:bCs/>
+          <w:color w:val="000000"/>
+          <w:sz w:val="24"/>
+          <w:szCs w:val="24"/>
+        </w:rPr>
+        <w:t xml:space="preserve">The data flow diagram shows the flow of data when a customer placed an order. </w:t>
+      </w:r>
+      <w:r>
+        <w:rPr>
+          <w:rFonts w:ascii="Times New Roman" w:hAnsi="Times New Roman" w:cs="Times New Roman"/>
+          <w:bCs/>
+          <w:color w:val="000000"/>
+          <w:sz w:val="24"/>
+          <w:szCs w:val="24"/>
+        </w:rPr>
+        <w:t>This diagram should be used in conjunction with Figure 1. The DFD shows a more detailed view of all the data that occur during an order placement.</w:t>
       </w:r>
     </w:p>
     <w:p>
@@ -3028,6 +3116,7 @@
                 <w:sz w:val="24"/>
                 <w:szCs w:val="24"/>
               </w:rPr>
+              <w:lastRenderedPageBreak/>
               <w:t>Total</w:t>
             </w:r>
           </w:p>
@@ -3547,7 +3636,6 @@
                 <w:sz w:val="24"/>
                 <w:szCs w:val="24"/>
               </w:rPr>
-              <w:lastRenderedPageBreak/>
               <w:t>Last Name</w:t>
             </w:r>
           </w:p>
@@ -4471,7 +4559,27 @@
           <w:sz w:val="24"/>
           <w:szCs w:val="24"/>
         </w:rPr>
-        <w:t xml:space="preserve">The user interface for the system will allow the user to easily obtain health reports, connect with other Care Clients, connect with Caregivers, store health history, and record vitals to test for diseases.  The user interface should contain a menu tool bar containing major features for easy navigation through the app. </w:t>
+        <w:t xml:space="preserve">The user interface for the system will allow the user to </w:t>
+      </w:r>
+      <w:r>
+        <w:rPr>
+          <w:rFonts w:ascii="Times New Roman" w:hAnsi="Times New Roman" w:cs="Times New Roman"/>
+          <w:color w:val="000000"/>
+          <w:sz w:val="24"/>
+          <w:szCs w:val="24"/>
+        </w:rPr>
+        <w:t>easily place and order and view information about Teamee.</w:t>
+      </w:r>
+      <w:bookmarkStart w:id="0" w:name="_GoBack"/>
+      <w:bookmarkEnd w:id="0"/>
+      <w:r>
+        <w:rPr>
+          <w:rFonts w:ascii="Times New Roman" w:hAnsi="Times New Roman" w:cs="Times New Roman"/>
+          <w:color w:val="000000"/>
+          <w:sz w:val="24"/>
+          <w:szCs w:val="24"/>
+        </w:rPr>
+        <w:t xml:space="preserve"> </w:t>
       </w:r>
     </w:p>
     <w:p>
@@ -4554,7 +4662,6 @@
           <w:sz w:val="28"/>
           <w:szCs w:val="28"/>
         </w:rPr>
-        <w:lastRenderedPageBreak/>
         <w:drawing>
           <wp:inline distT="0" distB="0" distL="0" distR="0">
             <wp:extent cx="2170367" cy="3215640"/>
@@ -4620,7 +4727,17 @@
           <w:sz w:val="24"/>
           <w:szCs w:val="24"/>
         </w:rPr>
-        <w:t>Figure 1: Mockup of the homeage</w:t>
+        <w:t>Figure 3</w:t>
+      </w:r>
+      <w:r>
+        <w:rPr>
+          <w:rFonts w:ascii="Times New Roman" w:hAnsi="Times New Roman" w:cs="Times New Roman"/>
+          <w:bCs/>
+          <w:color w:val="000000"/>
+          <w:sz w:val="24"/>
+          <w:szCs w:val="24"/>
+        </w:rPr>
+        <w:t>: Mockup of the homeage</w:t>
       </w:r>
     </w:p>
     <w:p>
@@ -5191,6 +5308,7 @@
                 <w:sz w:val="24"/>
                 <w:szCs w:val="24"/>
               </w:rPr>
+              <w:lastRenderedPageBreak/>
               <w:t>Feature</w:t>
             </w:r>
           </w:p>
@@ -5422,7 +5540,6 @@
                 <w:sz w:val="24"/>
                 <w:szCs w:val="24"/>
               </w:rPr>
-              <w:lastRenderedPageBreak/>
               <w:t>FR-1</w:t>
             </w:r>
           </w:p>

</xml_diff>

<commit_message>
added presentation and final draft
</commit_message>
<xml_diff>
--- a/Teamee Documents/Teamee DesignDoc.docx
+++ b/Teamee Documents/Teamee DesignDoc.docx
@@ -3259,8 +3259,6 @@
               </w:rPr>
               <w:t>35</w:t>
             </w:r>
-            <w:bookmarkStart w:id="0" w:name="_GoBack"/>
-            <w:bookmarkEnd w:id="0"/>
           </w:p>
         </w:tc>
       </w:tr>
@@ -3273,25 +3271,102 @@
         <w:spacing w:after="0" w:line="240" w:lineRule="auto"/>
         <w:rPr>
           <w:rFonts w:ascii="Times New Roman" w:hAnsi="Times New Roman" w:cs="Times New Roman"/>
-          <w:color w:val="000000"/>
-          <w:sz w:val="24"/>
-          <w:szCs w:val="24"/>
-        </w:rPr>
-      </w:pPr>
-    </w:p>
-    <w:p>
-      <w:pPr>
-        <w:autoSpaceDE w:val="0"/>
-        <w:autoSpaceDN w:val="0"/>
-        <w:adjustRightInd w:val="0"/>
-        <w:spacing w:after="0" w:line="240" w:lineRule="auto"/>
-        <w:rPr>
-          <w:rFonts w:ascii="Times New Roman" w:hAnsi="Times New Roman" w:cs="Times New Roman"/>
-          <w:color w:val="000000"/>
-          <w:sz w:val="24"/>
-          <w:szCs w:val="24"/>
-        </w:rPr>
-      </w:pPr>
+          <w:b/>
+          <w:color w:val="000000"/>
+          <w:sz w:val="24"/>
+          <w:szCs w:val="24"/>
+        </w:rPr>
+      </w:pPr>
+    </w:p>
+    <w:p>
+      <w:pPr>
+        <w:autoSpaceDE w:val="0"/>
+        <w:autoSpaceDN w:val="0"/>
+        <w:adjustRightInd w:val="0"/>
+        <w:spacing w:after="0" w:line="240" w:lineRule="auto"/>
+        <w:rPr>
+          <w:rFonts w:ascii="Times New Roman" w:hAnsi="Times New Roman" w:cs="Times New Roman"/>
+          <w:b/>
+          <w:color w:val="000000"/>
+          <w:sz w:val="24"/>
+          <w:szCs w:val="24"/>
+        </w:rPr>
+      </w:pPr>
+      <w:r>
+        <w:rPr>
+          <w:rFonts w:ascii="Times New Roman" w:hAnsi="Times New Roman" w:cs="Times New Roman"/>
+          <w:b/>
+          <w:color w:val="000000"/>
+          <w:sz w:val="24"/>
+          <w:szCs w:val="24"/>
+        </w:rPr>
+        <w:t>3.4 System Context Diagram</w:t>
+      </w:r>
+    </w:p>
+    <w:p>
+      <w:pPr>
+        <w:autoSpaceDE w:val="0"/>
+        <w:autoSpaceDN w:val="0"/>
+        <w:adjustRightInd w:val="0"/>
+        <w:spacing w:after="0" w:line="240" w:lineRule="auto"/>
+        <w:rPr>
+          <w:rFonts w:ascii="Times New Roman" w:hAnsi="Times New Roman" w:cs="Times New Roman"/>
+          <w:color w:val="000000"/>
+          <w:sz w:val="24"/>
+          <w:szCs w:val="24"/>
+        </w:rPr>
+      </w:pPr>
+      <w:r>
+        <w:rPr>
+          <w:rFonts w:ascii="Times New Roman" w:hAnsi="Times New Roman" w:cs="Times New Roman"/>
+          <w:noProof/>
+          <w:color w:val="000000"/>
+          <w:sz w:val="24"/>
+          <w:szCs w:val="24"/>
+        </w:rPr>
+        <w:lastRenderedPageBreak/>
+        <w:drawing>
+          <wp:inline distT="0" distB="0" distL="0" distR="0">
+            <wp:extent cx="5943600" cy="2852420"/>
+            <wp:effectExtent l="0" t="0" r="0" b="5080"/>
+            <wp:docPr id="5" name="Picture 5"/>
+            <wp:cNvGraphicFramePr>
+              <a:graphicFrameLocks xmlns:a="http://schemas.openxmlformats.org/drawingml/2006/main" noChangeAspect="1"/>
+            </wp:cNvGraphicFramePr>
+            <a:graphic xmlns:a="http://schemas.openxmlformats.org/drawingml/2006/main">
+              <a:graphicData uri="http://schemas.openxmlformats.org/drawingml/2006/picture">
+                <pic:pic xmlns:pic="http://schemas.openxmlformats.org/drawingml/2006/picture">
+                  <pic:nvPicPr>
+                    <pic:cNvPr id="5" name="Teamee Context Diagram (1).png"/>
+                    <pic:cNvPicPr/>
+                  </pic:nvPicPr>
+                  <pic:blipFill>
+                    <a:blip r:embed="rId7">
+                      <a:extLst>
+                        <a:ext uri="{28A0092B-C50C-407E-A947-70E740481C1C}">
+                          <a14:useLocalDpi xmlns:a14="http://schemas.microsoft.com/office/drawing/2010/main" val="0"/>
+                        </a:ext>
+                      </a:extLst>
+                    </a:blip>
+                    <a:stretch>
+                      <a:fillRect/>
+                    </a:stretch>
+                  </pic:blipFill>
+                  <pic:spPr>
+                    <a:xfrm>
+                      <a:off x="0" y="0"/>
+                      <a:ext cx="5943600" cy="2852420"/>
+                    </a:xfrm>
+                    <a:prstGeom prst="rect">
+                      <a:avLst/>
+                    </a:prstGeom>
+                  </pic:spPr>
+                </pic:pic>
+              </a:graphicData>
+            </a:graphic>
+          </wp:inline>
+        </w:drawing>
+      </w:r>
     </w:p>
     <w:p>
       <w:pPr>
@@ -3693,7 +3768,6 @@
                 <w:sz w:val="24"/>
                 <w:szCs w:val="24"/>
               </w:rPr>
-              <w:lastRenderedPageBreak/>
               <w:t>50</w:t>
             </w:r>
           </w:p>
@@ -4551,6 +4625,7 @@
         <w:pStyle w:val="NormalWeb"/>
       </w:pPr>
       <w:r>
+        <w:lastRenderedPageBreak/>
         <w:t>A</w:t>
       </w:r>
       <w:r>
@@ -4749,7 +4824,6 @@
           <w:sz w:val="28"/>
           <w:szCs w:val="28"/>
         </w:rPr>
-        <w:lastRenderedPageBreak/>
         <w:drawing>
           <wp:inline distT="0" distB="0" distL="0" distR="0">
             <wp:extent cx="2170367" cy="3215640"/>
@@ -4766,7 +4840,7 @@
                     <pic:cNvPicPr/>
                   </pic:nvPicPr>
                   <pic:blipFill>
-                    <a:blip r:embed="rId7" cstate="print">
+                    <a:blip r:embed="rId8" cstate="print">
                       <a:extLst>
                         <a:ext uri="{28A0092B-C50C-407E-A947-70E740481C1C}">
                           <a14:useLocalDpi xmlns:a14="http://schemas.microsoft.com/office/drawing/2010/main" val="0"/>
@@ -4825,7 +4899,29 @@
           <w:sz w:val="24"/>
           <w:szCs w:val="24"/>
         </w:rPr>
-        <w:t>: Mockup of the homeage</w:t>
+        <w:t>: Mockup of the home</w:t>
+      </w:r>
+      <w:r>
+        <w:rPr>
+          <w:rFonts w:ascii="Times New Roman" w:hAnsi="Times New Roman" w:cs="Times New Roman"/>
+          <w:bCs/>
+          <w:color w:val="000000"/>
+          <w:sz w:val="24"/>
+          <w:szCs w:val="24"/>
+        </w:rPr>
+        <w:t>p</w:t>
+      </w:r>
+      <w:bookmarkStart w:id="0" w:name="_GoBack"/>
+      <w:bookmarkEnd w:id="0"/>
+      <w:r>
+        <w:rPr>
+          <w:rFonts w:ascii="Times New Roman" w:hAnsi="Times New Roman" w:cs="Times New Roman"/>
+          <w:bCs/>
+          <w:color w:val="000000"/>
+          <w:sz w:val="24"/>
+          <w:szCs w:val="24"/>
+        </w:rPr>
+        <w:t>age</w:t>
       </w:r>
     </w:p>
     <w:p>
@@ -4909,3014 +5005,54 @@
           <w:sz w:val="24"/>
           <w:szCs w:val="24"/>
         </w:rPr>
-        <w:t>7. REQUIREMENTS MATRIX</w:t>
-      </w:r>
-    </w:p>
-    <w:p>
-      <w:pPr>
-        <w:autoSpaceDE w:val="0"/>
-        <w:autoSpaceDN w:val="0"/>
-        <w:adjustRightInd w:val="0"/>
-        <w:spacing w:after="0" w:line="240" w:lineRule="auto"/>
-        <w:rPr>
-          <w:rFonts w:ascii="Times New Roman" w:hAnsi="Times New Roman" w:cs="Times New Roman"/>
-          <w:color w:val="000000"/>
-          <w:sz w:val="24"/>
-          <w:szCs w:val="24"/>
-        </w:rPr>
-      </w:pPr>
-      <w:r>
-        <w:rPr>
-          <w:rFonts w:ascii="Times New Roman" w:hAnsi="Times New Roman" w:cs="Times New Roman"/>
-          <w:color w:val="000000"/>
-          <w:sz w:val="24"/>
-          <w:szCs w:val="24"/>
-        </w:rPr>
-        <w:t>Provide a crossreference</w:t>
-      </w:r>
-    </w:p>
-    <w:p>
-      <w:pPr>
-        <w:autoSpaceDE w:val="0"/>
-        <w:autoSpaceDN w:val="0"/>
-        <w:adjustRightInd w:val="0"/>
-        <w:spacing w:after="0" w:line="240" w:lineRule="auto"/>
-        <w:rPr>
-          <w:rFonts w:ascii="Times New Roman" w:hAnsi="Times New Roman" w:cs="Times New Roman"/>
-          <w:color w:val="000000"/>
-          <w:sz w:val="24"/>
-          <w:szCs w:val="24"/>
-        </w:rPr>
-      </w:pPr>
-      <w:r>
-        <w:rPr>
-          <w:rFonts w:ascii="Times New Roman" w:hAnsi="Times New Roman" w:cs="Times New Roman"/>
-          <w:color w:val="000000"/>
-          <w:sz w:val="24"/>
-          <w:szCs w:val="24"/>
-        </w:rPr>
-        <w:t>that traces components and data structures to the requirements in your</w:t>
-      </w:r>
-    </w:p>
-    <w:p>
-      <w:pPr>
-        <w:autoSpaceDE w:val="0"/>
-        <w:autoSpaceDN w:val="0"/>
-        <w:adjustRightInd w:val="0"/>
-        <w:spacing w:after="0" w:line="240" w:lineRule="auto"/>
-        <w:rPr>
-          <w:rFonts w:ascii="Times New Roman" w:hAnsi="Times New Roman" w:cs="Times New Roman"/>
-          <w:color w:val="000000"/>
-          <w:sz w:val="24"/>
-          <w:szCs w:val="24"/>
-        </w:rPr>
-      </w:pPr>
-      <w:r>
-        <w:rPr>
-          <w:rFonts w:ascii="Times New Roman" w:hAnsi="Times New Roman" w:cs="Times New Roman"/>
-          <w:color w:val="000000"/>
-          <w:sz w:val="24"/>
-          <w:szCs w:val="24"/>
-        </w:rPr>
-        <w:t>SRS document.</w:t>
-      </w:r>
-    </w:p>
-    <w:p>
-      <w:pPr>
-        <w:autoSpaceDE w:val="0"/>
-        <w:autoSpaceDN w:val="0"/>
-        <w:adjustRightInd w:val="0"/>
-        <w:spacing w:after="0" w:line="240" w:lineRule="auto"/>
-        <w:rPr>
-          <w:rFonts w:ascii="Times New Roman" w:hAnsi="Times New Roman" w:cs="Times New Roman"/>
-          <w:color w:val="000000"/>
-          <w:sz w:val="24"/>
-          <w:szCs w:val="24"/>
-        </w:rPr>
-      </w:pPr>
-      <w:r>
-        <w:rPr>
-          <w:rFonts w:ascii="Times New Roman" w:hAnsi="Times New Roman" w:cs="Times New Roman"/>
-          <w:color w:val="000000"/>
-          <w:sz w:val="24"/>
-          <w:szCs w:val="24"/>
-        </w:rPr>
-        <w:t>Use a tabular format to show which system components satisfy each of the functional</w:t>
-      </w:r>
-    </w:p>
-    <w:p>
-      <w:pPr>
-        <w:autoSpaceDE w:val="0"/>
-        <w:autoSpaceDN w:val="0"/>
-        <w:adjustRightInd w:val="0"/>
-        <w:spacing w:after="0" w:line="240" w:lineRule="auto"/>
-        <w:rPr>
-          <w:rFonts w:ascii="Times New Roman" w:hAnsi="Times New Roman" w:cs="Times New Roman"/>
-          <w:color w:val="000000"/>
-          <w:sz w:val="24"/>
-          <w:szCs w:val="24"/>
-        </w:rPr>
-      </w:pPr>
-      <w:r>
-        <w:rPr>
-          <w:rFonts w:ascii="Times New Roman" w:hAnsi="Times New Roman" w:cs="Times New Roman"/>
-          <w:color w:val="000000"/>
-          <w:sz w:val="24"/>
-          <w:szCs w:val="24"/>
-        </w:rPr>
-        <w:t>requirements from the SRS. Refer to the functional requirements by the numbers/codes that you</w:t>
-      </w:r>
-    </w:p>
-    <w:p>
-      <w:pPr>
-        <w:autoSpaceDE w:val="0"/>
-        <w:autoSpaceDN w:val="0"/>
-        <w:adjustRightInd w:val="0"/>
-        <w:spacing w:after="0" w:line="240" w:lineRule="auto"/>
-        <w:rPr>
-          <w:rFonts w:ascii="Times New Roman" w:hAnsi="Times New Roman" w:cs="Times New Roman"/>
-          <w:color w:val="000000"/>
-          <w:sz w:val="24"/>
-          <w:szCs w:val="24"/>
-        </w:rPr>
-      </w:pPr>
-      <w:r>
-        <w:rPr>
-          <w:rFonts w:ascii="Times New Roman" w:hAnsi="Times New Roman" w:cs="Times New Roman"/>
-          <w:color w:val="000000"/>
-          <w:sz w:val="24"/>
-          <w:szCs w:val="24"/>
-        </w:rPr>
-        <w:t>gave them in the SRS.</w:t>
-      </w:r>
-    </w:p>
-    <w:p>
-      <w:pPr>
-        <w:autoSpaceDE w:val="0"/>
-        <w:autoSpaceDN w:val="0"/>
-        <w:adjustRightInd w:val="0"/>
-        <w:spacing w:after="0" w:line="240" w:lineRule="auto"/>
-        <w:rPr>
-          <w:rFonts w:ascii="Times New Roman" w:hAnsi="Times New Roman" w:cs="Times New Roman"/>
-          <w:color w:val="000000"/>
-          <w:sz w:val="24"/>
-          <w:szCs w:val="24"/>
-        </w:rPr>
-      </w:pPr>
-    </w:p>
-    <w:p>
-      <w:pPr>
-        <w:autoSpaceDE w:val="0"/>
-        <w:autoSpaceDN w:val="0"/>
-        <w:adjustRightInd w:val="0"/>
-        <w:spacing w:after="0" w:line="240" w:lineRule="auto"/>
-        <w:rPr>
-          <w:rFonts w:ascii="Times New Roman" w:hAnsi="Times New Roman" w:cs="Times New Roman"/>
-          <w:b/>
-          <w:bCs/>
-          <w:color w:val="000000"/>
-          <w:sz w:val="24"/>
-          <w:szCs w:val="24"/>
-        </w:rPr>
-      </w:pPr>
-      <w:r>
-        <w:rPr>
-          <w:rFonts w:ascii="Times New Roman" w:hAnsi="Times New Roman" w:cs="Times New Roman"/>
-          <w:b/>
-          <w:bCs/>
-          <w:color w:val="000000"/>
-          <w:sz w:val="24"/>
-          <w:szCs w:val="24"/>
-        </w:rPr>
-        <w:t>8. APPENDICES</w:t>
-      </w:r>
-    </w:p>
-    <w:p>
-      <w:pPr>
-        <w:rPr>
-          <w:rFonts w:ascii="Times New Roman" w:hAnsi="Times New Roman" w:cs="Times New Roman"/>
-          <w:b/>
-          <w:iCs/>
-          <w:color w:val="000000"/>
-          <w:sz w:val="24"/>
-          <w:szCs w:val="24"/>
-        </w:rPr>
-      </w:pPr>
-      <w:r>
-        <w:rPr>
-          <w:rFonts w:ascii="Times New Roman" w:hAnsi="Times New Roman" w:cs="Times New Roman"/>
-          <w:b/>
-          <w:iCs/>
-          <w:color w:val="000000"/>
-          <w:sz w:val="24"/>
-          <w:szCs w:val="24"/>
-        </w:rPr>
-        <w:t xml:space="preserve">8.1 Prioritization Matrix </w:t>
-      </w:r>
-    </w:p>
-    <w:p>
-      <w:pPr>
-        <w:spacing w:after="0"/>
-        <w:rPr>
-          <w:rFonts w:ascii="Times New Roman" w:hAnsi="Times New Roman" w:cs="Times New Roman"/>
-          <w:iCs/>
-          <w:color w:val="000000"/>
-          <w:sz w:val="24"/>
-          <w:szCs w:val="24"/>
-        </w:rPr>
-      </w:pPr>
-      <w:r>
-        <w:rPr>
-          <w:rFonts w:ascii="Times New Roman" w:hAnsi="Times New Roman" w:cs="Times New Roman"/>
-          <w:iCs/>
-          <w:color w:val="000000"/>
-          <w:sz w:val="24"/>
-          <w:szCs w:val="24"/>
-        </w:rPr>
-        <w:t>FR-1: Register for an Account</w:t>
-      </w:r>
-    </w:p>
-    <w:p>
-      <w:pPr>
-        <w:spacing w:after="0"/>
-        <w:rPr>
-          <w:rFonts w:ascii="Times New Roman" w:hAnsi="Times New Roman" w:cs="Times New Roman"/>
-          <w:iCs/>
-          <w:color w:val="000000"/>
-          <w:sz w:val="24"/>
-          <w:szCs w:val="24"/>
-        </w:rPr>
-      </w:pPr>
-      <w:r>
-        <w:rPr>
-          <w:rFonts w:ascii="Times New Roman" w:hAnsi="Times New Roman" w:cs="Times New Roman"/>
-          <w:iCs/>
-          <w:color w:val="000000"/>
-          <w:sz w:val="24"/>
-          <w:szCs w:val="24"/>
-        </w:rPr>
-        <w:t xml:space="preserve">FR-2: Login </w:t>
-      </w:r>
-    </w:p>
-    <w:p>
-      <w:pPr>
-        <w:spacing w:after="0"/>
-        <w:rPr>
-          <w:rFonts w:ascii="Times New Roman" w:hAnsi="Times New Roman" w:cs="Times New Roman"/>
-          <w:iCs/>
-          <w:color w:val="000000"/>
-          <w:sz w:val="24"/>
-          <w:szCs w:val="24"/>
-        </w:rPr>
-      </w:pPr>
-      <w:r>
-        <w:rPr>
-          <w:rFonts w:ascii="Times New Roman" w:hAnsi="Times New Roman" w:cs="Times New Roman"/>
-          <w:iCs/>
-          <w:color w:val="000000"/>
-          <w:sz w:val="24"/>
-          <w:szCs w:val="24"/>
-        </w:rPr>
-        <w:t>FR-3: Purchase Report</w:t>
-      </w:r>
-    </w:p>
-    <w:p>
-      <w:pPr>
-        <w:spacing w:after="0"/>
-        <w:rPr>
-          <w:rFonts w:ascii="Times New Roman" w:hAnsi="Times New Roman" w:cs="Times New Roman"/>
-          <w:iCs/>
-          <w:color w:val="000000"/>
-          <w:sz w:val="24"/>
-          <w:szCs w:val="24"/>
-        </w:rPr>
-      </w:pPr>
-      <w:r>
-        <w:rPr>
-          <w:rFonts w:ascii="Times New Roman" w:hAnsi="Times New Roman" w:cs="Times New Roman"/>
-          <w:iCs/>
-          <w:color w:val="000000"/>
-          <w:sz w:val="24"/>
-          <w:szCs w:val="24"/>
-        </w:rPr>
-        <w:t>FR-4: Edit Profile</w:t>
-      </w:r>
-    </w:p>
-    <w:p>
-      <w:pPr>
-        <w:spacing w:after="0"/>
-        <w:rPr>
-          <w:rFonts w:ascii="Times New Roman" w:hAnsi="Times New Roman" w:cs="Times New Roman"/>
-          <w:iCs/>
-          <w:color w:val="000000"/>
-          <w:sz w:val="24"/>
-          <w:szCs w:val="24"/>
-        </w:rPr>
-      </w:pPr>
-      <w:r>
-        <w:rPr>
-          <w:rFonts w:ascii="Times New Roman" w:hAnsi="Times New Roman" w:cs="Times New Roman"/>
-          <w:iCs/>
-          <w:color w:val="000000"/>
-          <w:sz w:val="24"/>
-          <w:szCs w:val="24"/>
-        </w:rPr>
-        <w:t>FR-5: Delete Account</w:t>
-      </w:r>
-    </w:p>
-    <w:p>
-      <w:pPr>
-        <w:spacing w:after="0"/>
-        <w:rPr>
-          <w:rFonts w:ascii="Times New Roman" w:hAnsi="Times New Roman" w:cs="Times New Roman"/>
-          <w:iCs/>
-          <w:color w:val="000000"/>
-          <w:sz w:val="24"/>
-          <w:szCs w:val="24"/>
-        </w:rPr>
-      </w:pPr>
-      <w:r>
-        <w:rPr>
-          <w:rFonts w:ascii="Times New Roman" w:hAnsi="Times New Roman" w:cs="Times New Roman"/>
-          <w:iCs/>
-          <w:color w:val="000000"/>
-          <w:sz w:val="24"/>
-          <w:szCs w:val="24"/>
-        </w:rPr>
-        <w:t>FR-6: Search Database for a Specific Disease</w:t>
-      </w:r>
-    </w:p>
-    <w:p>
-      <w:pPr>
-        <w:spacing w:after="0"/>
-        <w:rPr>
-          <w:rFonts w:ascii="Times New Roman" w:hAnsi="Times New Roman" w:cs="Times New Roman"/>
-          <w:iCs/>
-          <w:color w:val="000000"/>
-          <w:sz w:val="24"/>
-          <w:szCs w:val="24"/>
-        </w:rPr>
-      </w:pPr>
-      <w:r>
-        <w:rPr>
-          <w:rFonts w:ascii="Times New Roman" w:hAnsi="Times New Roman" w:cs="Times New Roman"/>
-          <w:iCs/>
-          <w:color w:val="000000"/>
-          <w:sz w:val="24"/>
-          <w:szCs w:val="24"/>
-        </w:rPr>
-        <w:t xml:space="preserve">FR-7: </w:t>
-      </w:r>
-      <w:r>
-        <w:rPr>
-          <w:rFonts w:ascii="Times New Roman" w:hAnsi="Times New Roman" w:cs="Times New Roman"/>
-          <w:iCs/>
-          <w:color w:val="000000"/>
-          <w:sz w:val="24"/>
-          <w:szCs w:val="24"/>
-        </w:rPr>
-        <w:t>Connect with Another Care Client</w:t>
-      </w:r>
-    </w:p>
-    <w:p>
-      <w:pPr>
-        <w:spacing w:after="0"/>
-        <w:rPr>
-          <w:rFonts w:ascii="Times New Roman" w:hAnsi="Times New Roman" w:cs="Times New Roman"/>
-          <w:iCs/>
-          <w:color w:val="000000"/>
-          <w:sz w:val="24"/>
-          <w:szCs w:val="24"/>
-        </w:rPr>
-      </w:pPr>
-      <w:r>
-        <w:rPr>
-          <w:rFonts w:ascii="Times New Roman" w:hAnsi="Times New Roman" w:cs="Times New Roman"/>
-          <w:iCs/>
-          <w:color w:val="000000"/>
-          <w:sz w:val="24"/>
-          <w:szCs w:val="24"/>
-        </w:rPr>
-        <w:t xml:space="preserve">FR-8: </w:t>
-      </w:r>
-      <w:r>
-        <w:rPr>
-          <w:rFonts w:ascii="Times New Roman" w:hAnsi="Times New Roman" w:cs="Times New Roman"/>
-          <w:iCs/>
-          <w:color w:val="000000"/>
-          <w:sz w:val="24"/>
-          <w:szCs w:val="24"/>
-        </w:rPr>
-        <w:t>Obtain Service from a Caregiver</w:t>
-      </w:r>
-    </w:p>
-    <w:p>
-      <w:pPr>
-        <w:spacing w:after="0"/>
-        <w:rPr>
-          <w:rFonts w:ascii="Times New Roman" w:hAnsi="Times New Roman" w:cs="Times New Roman"/>
-          <w:iCs/>
-          <w:color w:val="000000"/>
-          <w:sz w:val="24"/>
-          <w:szCs w:val="24"/>
-        </w:rPr>
-      </w:pPr>
-      <w:r>
-        <w:rPr>
-          <w:rFonts w:ascii="Times New Roman" w:hAnsi="Times New Roman" w:cs="Times New Roman"/>
-          <w:iCs/>
-          <w:color w:val="000000"/>
-          <w:sz w:val="24"/>
-          <w:szCs w:val="24"/>
-        </w:rPr>
-        <w:t>FR-9 Edit Health History</w:t>
-      </w:r>
-    </w:p>
-    <w:p>
-      <w:pPr>
-        <w:spacing w:after="0"/>
-        <w:rPr>
-          <w:rFonts w:ascii="Times New Roman" w:hAnsi="Times New Roman" w:cs="Times New Roman"/>
-          <w:iCs/>
-          <w:color w:val="000000"/>
-          <w:sz w:val="24"/>
-          <w:szCs w:val="24"/>
-        </w:rPr>
-      </w:pPr>
-    </w:p>
-    <w:p>
-      <w:pPr>
-        <w:spacing w:after="0"/>
-        <w:rPr>
-          <w:rFonts w:ascii="Times New Roman" w:hAnsi="Times New Roman" w:cs="Times New Roman"/>
-          <w:iCs/>
-          <w:color w:val="000000"/>
-          <w:sz w:val="24"/>
-          <w:szCs w:val="24"/>
-        </w:rPr>
-      </w:pPr>
-    </w:p>
-    <w:tbl>
-      <w:tblPr>
-        <w:tblStyle w:val="TableGrid"/>
-        <w:tblW w:w="0" w:type="auto"/>
-        <w:tblInd w:w="-455" w:type="dxa"/>
-        <w:tblLook w:val="04A0" w:firstRow="1" w:lastRow="0" w:firstColumn="1" w:lastColumn="0" w:noHBand="0" w:noVBand="1"/>
-      </w:tblPr>
-      <w:tblGrid>
-        <w:gridCol w:w="1260"/>
-        <w:gridCol w:w="1080"/>
-        <w:gridCol w:w="1080"/>
-        <w:gridCol w:w="1440"/>
-        <w:gridCol w:w="789"/>
-        <w:gridCol w:w="1039"/>
-        <w:gridCol w:w="1039"/>
-        <w:gridCol w:w="1039"/>
-        <w:gridCol w:w="1039"/>
-      </w:tblGrid>
-      <w:tr>
-        <w:tc>
-          <w:tcPr>
-            <w:tcW w:w="1260" w:type="dxa"/>
-            <w:shd w:val="clear" w:color="auto" w:fill="A8D08D" w:themeFill="accent6" w:themeFillTint="99"/>
-          </w:tcPr>
-          <w:p>
-            <w:pPr>
-              <w:rPr>
-                <w:rFonts w:ascii="Times New Roman" w:hAnsi="Times New Roman" w:cs="Times New Roman"/>
-                <w:b/>
-                <w:sz w:val="24"/>
-                <w:szCs w:val="24"/>
-              </w:rPr>
-            </w:pPr>
-            <w:r>
-              <w:rPr>
-                <w:rFonts w:ascii="Times New Roman" w:hAnsi="Times New Roman" w:cs="Times New Roman"/>
-                <w:b/>
-                <w:sz w:val="24"/>
-                <w:szCs w:val="24"/>
-              </w:rPr>
-              <w:t>Feature</w:t>
-            </w:r>
-          </w:p>
-        </w:tc>
-        <w:tc>
-          <w:tcPr>
-            <w:tcW w:w="1080" w:type="dxa"/>
-            <w:shd w:val="clear" w:color="auto" w:fill="A8D08D" w:themeFill="accent6" w:themeFillTint="99"/>
-          </w:tcPr>
-          <w:p>
-            <w:pPr>
-              <w:rPr>
-                <w:rFonts w:ascii="Times New Roman" w:hAnsi="Times New Roman" w:cs="Times New Roman"/>
-                <w:b/>
-                <w:sz w:val="24"/>
-                <w:szCs w:val="24"/>
-              </w:rPr>
-            </w:pPr>
-            <w:r>
-              <w:rPr>
-                <w:rFonts w:ascii="Times New Roman" w:hAnsi="Times New Roman" w:cs="Times New Roman"/>
-                <w:b/>
-                <w:sz w:val="24"/>
-                <w:szCs w:val="24"/>
-              </w:rPr>
-              <w:t>Benefit</w:t>
-            </w:r>
-          </w:p>
-        </w:tc>
-        <w:tc>
-          <w:tcPr>
-            <w:tcW w:w="1080" w:type="dxa"/>
-            <w:shd w:val="clear" w:color="auto" w:fill="A8D08D" w:themeFill="accent6" w:themeFillTint="99"/>
-          </w:tcPr>
-          <w:p>
-            <w:pPr>
-              <w:rPr>
-                <w:rFonts w:ascii="Times New Roman" w:hAnsi="Times New Roman" w:cs="Times New Roman"/>
-                <w:b/>
-                <w:sz w:val="24"/>
-                <w:szCs w:val="24"/>
-              </w:rPr>
-            </w:pPr>
-            <w:r>
-              <w:rPr>
-                <w:rFonts w:ascii="Times New Roman" w:hAnsi="Times New Roman" w:cs="Times New Roman"/>
-                <w:b/>
-                <w:sz w:val="24"/>
-                <w:szCs w:val="24"/>
-              </w:rPr>
-              <w:t>Penalty</w:t>
-            </w:r>
-          </w:p>
-        </w:tc>
-        <w:tc>
-          <w:tcPr>
-            <w:tcW w:w="1440" w:type="dxa"/>
-            <w:shd w:val="clear" w:color="auto" w:fill="A8D08D" w:themeFill="accent6" w:themeFillTint="99"/>
-          </w:tcPr>
-          <w:p>
-            <w:pPr>
-              <w:rPr>
-                <w:rFonts w:ascii="Times New Roman" w:hAnsi="Times New Roman" w:cs="Times New Roman"/>
-                <w:b/>
-                <w:i/>
-                <w:sz w:val="24"/>
-                <w:szCs w:val="24"/>
-              </w:rPr>
-            </w:pPr>
-            <w:r>
-              <w:rPr>
-                <w:rFonts w:ascii="Times New Roman" w:hAnsi="Times New Roman" w:cs="Times New Roman"/>
-                <w:b/>
-                <w:i/>
-                <w:sz w:val="24"/>
-                <w:szCs w:val="24"/>
-              </w:rPr>
-              <w:t>Total Value</w:t>
-            </w:r>
-          </w:p>
-        </w:tc>
-        <w:tc>
-          <w:tcPr>
-            <w:tcW w:w="789" w:type="dxa"/>
-            <w:shd w:val="clear" w:color="auto" w:fill="A8D08D" w:themeFill="accent6" w:themeFillTint="99"/>
-          </w:tcPr>
-          <w:p>
-            <w:pPr>
-              <w:rPr>
-                <w:rFonts w:ascii="Times New Roman" w:hAnsi="Times New Roman" w:cs="Times New Roman"/>
-                <w:b/>
-                <w:sz w:val="24"/>
-                <w:szCs w:val="24"/>
-              </w:rPr>
-            </w:pPr>
-            <w:r>
-              <w:rPr>
-                <w:rFonts w:ascii="Times New Roman" w:hAnsi="Times New Roman" w:cs="Times New Roman"/>
-                <w:b/>
-                <w:sz w:val="24"/>
-                <w:szCs w:val="24"/>
-              </w:rPr>
-              <w:t>Cost</w:t>
-            </w:r>
-          </w:p>
-        </w:tc>
-        <w:tc>
-          <w:tcPr>
-            <w:tcW w:w="1039" w:type="dxa"/>
-            <w:shd w:val="clear" w:color="auto" w:fill="A8D08D" w:themeFill="accent6" w:themeFillTint="99"/>
-          </w:tcPr>
-          <w:p>
-            <w:pPr>
-              <w:rPr>
-                <w:rFonts w:ascii="Times New Roman" w:hAnsi="Times New Roman" w:cs="Times New Roman"/>
-                <w:b/>
-                <w:i/>
-                <w:sz w:val="24"/>
-                <w:szCs w:val="24"/>
-              </w:rPr>
-            </w:pPr>
-            <w:r>
-              <w:rPr>
-                <w:rFonts w:ascii="Times New Roman" w:hAnsi="Times New Roman" w:cs="Times New Roman"/>
-                <w:b/>
-                <w:i/>
-                <w:sz w:val="24"/>
-                <w:szCs w:val="24"/>
-              </w:rPr>
-              <w:t>Cost %</w:t>
-            </w:r>
-          </w:p>
-        </w:tc>
-        <w:tc>
-          <w:tcPr>
-            <w:tcW w:w="1039" w:type="dxa"/>
-            <w:shd w:val="clear" w:color="auto" w:fill="A8D08D" w:themeFill="accent6" w:themeFillTint="99"/>
-          </w:tcPr>
-          <w:p>
-            <w:pPr>
-              <w:rPr>
-                <w:rFonts w:ascii="Times New Roman" w:hAnsi="Times New Roman" w:cs="Times New Roman"/>
-                <w:b/>
-                <w:sz w:val="24"/>
-                <w:szCs w:val="24"/>
-              </w:rPr>
-            </w:pPr>
-            <w:r>
-              <w:rPr>
-                <w:rFonts w:ascii="Times New Roman" w:hAnsi="Times New Roman" w:cs="Times New Roman"/>
-                <w:b/>
-                <w:sz w:val="24"/>
-                <w:szCs w:val="24"/>
-              </w:rPr>
-              <w:t>Risk</w:t>
-            </w:r>
-          </w:p>
-        </w:tc>
-        <w:tc>
-          <w:tcPr>
-            <w:tcW w:w="1039" w:type="dxa"/>
-            <w:shd w:val="clear" w:color="auto" w:fill="A8D08D" w:themeFill="accent6" w:themeFillTint="99"/>
-          </w:tcPr>
-          <w:p>
-            <w:pPr>
-              <w:rPr>
-                <w:rFonts w:ascii="Times New Roman" w:hAnsi="Times New Roman" w:cs="Times New Roman"/>
-                <w:b/>
-                <w:i/>
-                <w:sz w:val="24"/>
-                <w:szCs w:val="24"/>
-              </w:rPr>
-            </w:pPr>
-            <w:r>
-              <w:rPr>
-                <w:rFonts w:ascii="Times New Roman" w:hAnsi="Times New Roman" w:cs="Times New Roman"/>
-                <w:b/>
-                <w:i/>
-                <w:sz w:val="24"/>
-                <w:szCs w:val="24"/>
-              </w:rPr>
-              <w:t>Risk %</w:t>
-            </w:r>
-          </w:p>
-        </w:tc>
-        <w:tc>
-          <w:tcPr>
-            <w:tcW w:w="1039" w:type="dxa"/>
-            <w:shd w:val="clear" w:color="auto" w:fill="A8D08D" w:themeFill="accent6" w:themeFillTint="99"/>
-          </w:tcPr>
-          <w:p>
-            <w:pPr>
-              <w:rPr>
-                <w:rFonts w:ascii="Times New Roman" w:hAnsi="Times New Roman" w:cs="Times New Roman"/>
-                <w:b/>
-                <w:sz w:val="24"/>
-                <w:szCs w:val="24"/>
-              </w:rPr>
-            </w:pPr>
-            <w:r>
-              <w:rPr>
-                <w:rFonts w:ascii="Times New Roman" w:hAnsi="Times New Roman" w:cs="Times New Roman"/>
-                <w:b/>
-                <w:sz w:val="24"/>
-                <w:szCs w:val="24"/>
-              </w:rPr>
-              <w:t>Priority</w:t>
-            </w:r>
-          </w:p>
-        </w:tc>
-      </w:tr>
-      <w:tr>
-        <w:tc>
-          <w:tcPr>
-            <w:tcW w:w="1260" w:type="dxa"/>
-          </w:tcPr>
-          <w:p>
-            <w:pPr>
-              <w:jc w:val="center"/>
-              <w:rPr>
-                <w:rFonts w:ascii="Times New Roman" w:hAnsi="Times New Roman" w:cs="Times New Roman"/>
-                <w:sz w:val="24"/>
-                <w:szCs w:val="24"/>
-              </w:rPr>
-            </w:pPr>
-            <w:r>
-              <w:rPr>
-                <w:rFonts w:ascii="Times New Roman" w:hAnsi="Times New Roman" w:cs="Times New Roman"/>
-                <w:sz w:val="24"/>
-                <w:szCs w:val="24"/>
-              </w:rPr>
-              <w:lastRenderedPageBreak/>
-              <w:t>FR-1</w:t>
-            </w:r>
-          </w:p>
-        </w:tc>
-        <w:tc>
-          <w:tcPr>
-            <w:tcW w:w="1080" w:type="dxa"/>
-          </w:tcPr>
-          <w:p>
-            <w:pPr>
-              <w:jc w:val="center"/>
-              <w:rPr>
-                <w:rFonts w:ascii="Times New Roman" w:hAnsi="Times New Roman" w:cs="Times New Roman"/>
-                <w:sz w:val="24"/>
-                <w:szCs w:val="24"/>
-              </w:rPr>
-            </w:pPr>
-            <w:r>
-              <w:rPr>
-                <w:rFonts w:ascii="Times New Roman" w:hAnsi="Times New Roman" w:cs="Times New Roman"/>
-                <w:sz w:val="24"/>
-                <w:szCs w:val="24"/>
-              </w:rPr>
-              <w:t>9</w:t>
-            </w:r>
-          </w:p>
-        </w:tc>
-        <w:tc>
-          <w:tcPr>
-            <w:tcW w:w="1080" w:type="dxa"/>
-          </w:tcPr>
-          <w:p>
-            <w:pPr>
-              <w:jc w:val="center"/>
-              <w:rPr>
-                <w:rFonts w:ascii="Times New Roman" w:hAnsi="Times New Roman" w:cs="Times New Roman"/>
-                <w:sz w:val="24"/>
-                <w:szCs w:val="24"/>
-              </w:rPr>
-            </w:pPr>
-            <w:r>
-              <w:rPr>
-                <w:rFonts w:ascii="Times New Roman" w:hAnsi="Times New Roman" w:cs="Times New Roman"/>
-                <w:sz w:val="24"/>
-                <w:szCs w:val="24"/>
-              </w:rPr>
-              <w:t>7</w:t>
-            </w:r>
-          </w:p>
-        </w:tc>
-        <w:tc>
-          <w:tcPr>
-            <w:tcW w:w="1440" w:type="dxa"/>
-          </w:tcPr>
-          <w:p>
-            <w:pPr>
-              <w:jc w:val="center"/>
-              <w:rPr>
-                <w:rFonts w:ascii="Times New Roman" w:hAnsi="Times New Roman" w:cs="Times New Roman"/>
-                <w:i/>
-                <w:sz w:val="24"/>
-                <w:szCs w:val="24"/>
-              </w:rPr>
-            </w:pPr>
-            <w:r>
-              <w:rPr>
-                <w:rFonts w:ascii="Times New Roman" w:hAnsi="Times New Roman" w:cs="Times New Roman"/>
-                <w:i/>
-                <w:sz w:val="24"/>
-                <w:szCs w:val="24"/>
-              </w:rPr>
-              <w:t>16</w:t>
-            </w:r>
-          </w:p>
-        </w:tc>
-        <w:tc>
-          <w:tcPr>
-            <w:tcW w:w="789" w:type="dxa"/>
-          </w:tcPr>
-          <w:p>
-            <w:pPr>
-              <w:jc w:val="center"/>
-              <w:rPr>
-                <w:rFonts w:ascii="Times New Roman" w:hAnsi="Times New Roman" w:cs="Times New Roman"/>
-                <w:sz w:val="24"/>
-                <w:szCs w:val="24"/>
-              </w:rPr>
-            </w:pPr>
-            <w:r>
-              <w:rPr>
-                <w:rFonts w:ascii="Times New Roman" w:hAnsi="Times New Roman" w:cs="Times New Roman"/>
-                <w:sz w:val="24"/>
-                <w:szCs w:val="24"/>
-              </w:rPr>
-              <w:t>4</w:t>
-            </w:r>
-          </w:p>
-        </w:tc>
-        <w:tc>
-          <w:tcPr>
-            <w:tcW w:w="1039" w:type="dxa"/>
-          </w:tcPr>
-          <w:p>
-            <w:pPr>
-              <w:jc w:val="center"/>
-              <w:rPr>
-                <w:rFonts w:ascii="Times New Roman" w:hAnsi="Times New Roman" w:cs="Times New Roman"/>
-                <w:i/>
-                <w:sz w:val="24"/>
-                <w:szCs w:val="24"/>
-              </w:rPr>
-            </w:pPr>
-            <w:r>
-              <w:rPr>
-                <w:rFonts w:ascii="Times New Roman" w:hAnsi="Times New Roman" w:cs="Times New Roman"/>
-                <w:i/>
-                <w:sz w:val="24"/>
-                <w:szCs w:val="24"/>
-              </w:rPr>
-              <w:t>10.5</w:t>
-            </w:r>
-          </w:p>
-        </w:tc>
-        <w:tc>
-          <w:tcPr>
-            <w:tcW w:w="1039" w:type="dxa"/>
-          </w:tcPr>
-          <w:p>
-            <w:pPr>
-              <w:jc w:val="center"/>
-              <w:rPr>
-                <w:rFonts w:ascii="Times New Roman" w:hAnsi="Times New Roman" w:cs="Times New Roman"/>
-                <w:sz w:val="24"/>
-                <w:szCs w:val="24"/>
-              </w:rPr>
-            </w:pPr>
-            <w:r>
-              <w:rPr>
-                <w:rFonts w:ascii="Times New Roman" w:hAnsi="Times New Roman" w:cs="Times New Roman"/>
-                <w:sz w:val="24"/>
-                <w:szCs w:val="24"/>
-              </w:rPr>
-              <w:t>2</w:t>
-            </w:r>
-          </w:p>
-        </w:tc>
-        <w:tc>
-          <w:tcPr>
-            <w:tcW w:w="1039" w:type="dxa"/>
-          </w:tcPr>
-          <w:p>
-            <w:pPr>
-              <w:jc w:val="center"/>
-              <w:rPr>
-                <w:rFonts w:ascii="Times New Roman" w:hAnsi="Times New Roman" w:cs="Times New Roman"/>
-                <w:sz w:val="24"/>
-                <w:szCs w:val="24"/>
-              </w:rPr>
-            </w:pPr>
-            <w:r>
-              <w:rPr>
-                <w:rFonts w:ascii="Times New Roman" w:hAnsi="Times New Roman" w:cs="Times New Roman"/>
-                <w:sz w:val="24"/>
-                <w:szCs w:val="24"/>
-              </w:rPr>
-              <w:t>7.69</w:t>
-            </w:r>
-          </w:p>
-        </w:tc>
-        <w:tc>
-          <w:tcPr>
-            <w:tcW w:w="1039" w:type="dxa"/>
-          </w:tcPr>
-          <w:p>
-            <w:pPr>
-              <w:jc w:val="center"/>
-              <w:rPr>
-                <w:rFonts w:ascii="Times New Roman" w:hAnsi="Times New Roman" w:cs="Times New Roman"/>
-                <w:sz w:val="24"/>
-                <w:szCs w:val="24"/>
-              </w:rPr>
-            </w:pPr>
-            <w:r>
-              <w:rPr>
-                <w:rFonts w:ascii="Times New Roman" w:hAnsi="Times New Roman" w:cs="Times New Roman"/>
-                <w:sz w:val="24"/>
-                <w:szCs w:val="24"/>
-              </w:rPr>
-              <w:t>0.880</w:t>
-            </w:r>
-          </w:p>
-        </w:tc>
-      </w:tr>
-      <w:tr>
-        <w:tc>
-          <w:tcPr>
-            <w:tcW w:w="1260" w:type="dxa"/>
-          </w:tcPr>
-          <w:p>
-            <w:pPr>
-              <w:jc w:val="center"/>
-              <w:rPr>
-                <w:rFonts w:ascii="Times New Roman" w:hAnsi="Times New Roman" w:cs="Times New Roman"/>
-                <w:sz w:val="24"/>
-                <w:szCs w:val="24"/>
-              </w:rPr>
-            </w:pPr>
-            <w:r>
-              <w:rPr>
-                <w:rFonts w:ascii="Times New Roman" w:hAnsi="Times New Roman" w:cs="Times New Roman"/>
-                <w:sz w:val="24"/>
-                <w:szCs w:val="24"/>
-              </w:rPr>
-              <w:t>FR-2</w:t>
-            </w:r>
-          </w:p>
-        </w:tc>
-        <w:tc>
-          <w:tcPr>
-            <w:tcW w:w="1080" w:type="dxa"/>
-          </w:tcPr>
-          <w:p>
-            <w:pPr>
-              <w:jc w:val="center"/>
-              <w:rPr>
-                <w:rFonts w:ascii="Times New Roman" w:hAnsi="Times New Roman" w:cs="Times New Roman"/>
-                <w:sz w:val="24"/>
-                <w:szCs w:val="24"/>
-              </w:rPr>
-            </w:pPr>
-            <w:r>
-              <w:rPr>
-                <w:rFonts w:ascii="Times New Roman" w:hAnsi="Times New Roman" w:cs="Times New Roman"/>
-                <w:sz w:val="24"/>
-                <w:szCs w:val="24"/>
-              </w:rPr>
-              <w:t>8</w:t>
-            </w:r>
-          </w:p>
-        </w:tc>
-        <w:tc>
-          <w:tcPr>
-            <w:tcW w:w="1080" w:type="dxa"/>
-          </w:tcPr>
-          <w:p>
-            <w:pPr>
-              <w:jc w:val="center"/>
-              <w:rPr>
-                <w:rFonts w:ascii="Times New Roman" w:hAnsi="Times New Roman" w:cs="Times New Roman"/>
-                <w:sz w:val="24"/>
-                <w:szCs w:val="24"/>
-              </w:rPr>
-            </w:pPr>
-            <w:r>
-              <w:rPr>
-                <w:rFonts w:ascii="Times New Roman" w:hAnsi="Times New Roman" w:cs="Times New Roman"/>
-                <w:sz w:val="24"/>
-                <w:szCs w:val="24"/>
-              </w:rPr>
-              <w:t>6</w:t>
-            </w:r>
-          </w:p>
-        </w:tc>
-        <w:tc>
-          <w:tcPr>
-            <w:tcW w:w="1440" w:type="dxa"/>
-          </w:tcPr>
-          <w:p>
-            <w:pPr>
-              <w:jc w:val="center"/>
-              <w:rPr>
-                <w:rFonts w:ascii="Times New Roman" w:hAnsi="Times New Roman" w:cs="Times New Roman"/>
-                <w:i/>
-                <w:sz w:val="24"/>
-                <w:szCs w:val="24"/>
-              </w:rPr>
-            </w:pPr>
-            <w:r>
-              <w:rPr>
-                <w:rFonts w:ascii="Times New Roman" w:hAnsi="Times New Roman" w:cs="Times New Roman"/>
-                <w:i/>
-                <w:sz w:val="24"/>
-                <w:szCs w:val="24"/>
-              </w:rPr>
-              <w:t>14</w:t>
-            </w:r>
-          </w:p>
-        </w:tc>
-        <w:tc>
-          <w:tcPr>
-            <w:tcW w:w="789" w:type="dxa"/>
-          </w:tcPr>
-          <w:p>
-            <w:pPr>
-              <w:jc w:val="center"/>
-              <w:rPr>
-                <w:rFonts w:ascii="Times New Roman" w:hAnsi="Times New Roman" w:cs="Times New Roman"/>
-                <w:sz w:val="24"/>
-                <w:szCs w:val="24"/>
-              </w:rPr>
-            </w:pPr>
-            <w:r>
-              <w:rPr>
-                <w:rFonts w:ascii="Times New Roman" w:hAnsi="Times New Roman" w:cs="Times New Roman"/>
-                <w:sz w:val="24"/>
-                <w:szCs w:val="24"/>
-              </w:rPr>
-              <w:t>2</w:t>
-            </w:r>
-          </w:p>
-        </w:tc>
-        <w:tc>
-          <w:tcPr>
-            <w:tcW w:w="1039" w:type="dxa"/>
-          </w:tcPr>
-          <w:p>
-            <w:pPr>
-              <w:jc w:val="center"/>
-              <w:rPr>
-                <w:rFonts w:ascii="Times New Roman" w:hAnsi="Times New Roman" w:cs="Times New Roman"/>
-                <w:i/>
-                <w:sz w:val="24"/>
-                <w:szCs w:val="24"/>
-              </w:rPr>
-            </w:pPr>
-            <w:r>
-              <w:rPr>
-                <w:rFonts w:ascii="Times New Roman" w:hAnsi="Times New Roman" w:cs="Times New Roman"/>
-                <w:i/>
-                <w:sz w:val="24"/>
-                <w:szCs w:val="24"/>
-              </w:rPr>
-              <w:t>5.26</w:t>
-            </w:r>
-          </w:p>
-        </w:tc>
-        <w:tc>
-          <w:tcPr>
-            <w:tcW w:w="1039" w:type="dxa"/>
-          </w:tcPr>
-          <w:p>
-            <w:pPr>
-              <w:jc w:val="center"/>
-              <w:rPr>
-                <w:rFonts w:ascii="Times New Roman" w:hAnsi="Times New Roman" w:cs="Times New Roman"/>
-                <w:sz w:val="24"/>
-                <w:szCs w:val="24"/>
-              </w:rPr>
-            </w:pPr>
-            <w:r>
-              <w:rPr>
-                <w:rFonts w:ascii="Times New Roman" w:hAnsi="Times New Roman" w:cs="Times New Roman"/>
-                <w:sz w:val="24"/>
-                <w:szCs w:val="24"/>
-              </w:rPr>
-              <w:t>2</w:t>
-            </w:r>
-          </w:p>
-        </w:tc>
-        <w:tc>
-          <w:tcPr>
-            <w:tcW w:w="1039" w:type="dxa"/>
-          </w:tcPr>
-          <w:p>
-            <w:pPr>
-              <w:jc w:val="center"/>
-              <w:rPr>
-                <w:rFonts w:ascii="Times New Roman" w:hAnsi="Times New Roman" w:cs="Times New Roman"/>
-                <w:sz w:val="24"/>
-                <w:szCs w:val="24"/>
-              </w:rPr>
-            </w:pPr>
-            <w:r>
-              <w:rPr>
-                <w:rFonts w:ascii="Times New Roman" w:hAnsi="Times New Roman" w:cs="Times New Roman"/>
-                <w:sz w:val="24"/>
-                <w:szCs w:val="24"/>
-              </w:rPr>
-              <w:t>7.69</w:t>
-            </w:r>
-          </w:p>
-        </w:tc>
-        <w:tc>
-          <w:tcPr>
-            <w:tcW w:w="1039" w:type="dxa"/>
-          </w:tcPr>
-          <w:p>
-            <w:pPr>
-              <w:jc w:val="center"/>
-              <w:rPr>
-                <w:rFonts w:ascii="Times New Roman" w:hAnsi="Times New Roman" w:cs="Times New Roman"/>
-                <w:sz w:val="24"/>
-                <w:szCs w:val="24"/>
-              </w:rPr>
-            </w:pPr>
-            <w:r>
-              <w:rPr>
-                <w:rFonts w:ascii="Times New Roman" w:hAnsi="Times New Roman" w:cs="Times New Roman"/>
-                <w:sz w:val="24"/>
-                <w:szCs w:val="24"/>
-              </w:rPr>
-              <w:t>1.08</w:t>
-            </w:r>
-          </w:p>
-        </w:tc>
-      </w:tr>
-      <w:tr>
-        <w:tc>
-          <w:tcPr>
-            <w:tcW w:w="1260" w:type="dxa"/>
-          </w:tcPr>
-          <w:p>
-            <w:pPr>
-              <w:jc w:val="center"/>
-              <w:rPr>
-                <w:rFonts w:ascii="Times New Roman" w:hAnsi="Times New Roman" w:cs="Times New Roman"/>
-                <w:sz w:val="24"/>
-                <w:szCs w:val="24"/>
-              </w:rPr>
-            </w:pPr>
-            <w:r>
-              <w:rPr>
-                <w:rFonts w:ascii="Times New Roman" w:hAnsi="Times New Roman" w:cs="Times New Roman"/>
-                <w:sz w:val="24"/>
-                <w:szCs w:val="24"/>
-              </w:rPr>
-              <w:t>FR-3</w:t>
-            </w:r>
-          </w:p>
-        </w:tc>
-        <w:tc>
-          <w:tcPr>
-            <w:tcW w:w="1080" w:type="dxa"/>
-          </w:tcPr>
-          <w:p>
-            <w:pPr>
-              <w:jc w:val="center"/>
-              <w:rPr>
-                <w:rFonts w:ascii="Times New Roman" w:hAnsi="Times New Roman" w:cs="Times New Roman"/>
-                <w:sz w:val="24"/>
-                <w:szCs w:val="24"/>
-              </w:rPr>
-            </w:pPr>
-            <w:r>
-              <w:rPr>
-                <w:rFonts w:ascii="Times New Roman" w:hAnsi="Times New Roman" w:cs="Times New Roman"/>
-                <w:sz w:val="24"/>
-                <w:szCs w:val="24"/>
-              </w:rPr>
-              <w:t>7</w:t>
-            </w:r>
-          </w:p>
-        </w:tc>
-        <w:tc>
-          <w:tcPr>
-            <w:tcW w:w="1080" w:type="dxa"/>
-          </w:tcPr>
-          <w:p>
-            <w:pPr>
-              <w:jc w:val="center"/>
-              <w:rPr>
-                <w:rFonts w:ascii="Times New Roman" w:hAnsi="Times New Roman" w:cs="Times New Roman"/>
-                <w:sz w:val="24"/>
-                <w:szCs w:val="24"/>
-              </w:rPr>
-            </w:pPr>
-            <w:r>
-              <w:rPr>
-                <w:rFonts w:ascii="Times New Roman" w:hAnsi="Times New Roman" w:cs="Times New Roman"/>
-                <w:sz w:val="24"/>
-                <w:szCs w:val="24"/>
-              </w:rPr>
-              <w:t>4</w:t>
-            </w:r>
-          </w:p>
-        </w:tc>
-        <w:tc>
-          <w:tcPr>
-            <w:tcW w:w="1440" w:type="dxa"/>
-          </w:tcPr>
-          <w:p>
-            <w:pPr>
-              <w:jc w:val="center"/>
-              <w:rPr>
-                <w:rFonts w:ascii="Times New Roman" w:hAnsi="Times New Roman" w:cs="Times New Roman"/>
-                <w:i/>
-                <w:sz w:val="24"/>
-                <w:szCs w:val="24"/>
-              </w:rPr>
-            </w:pPr>
-            <w:r>
-              <w:rPr>
-                <w:rFonts w:ascii="Times New Roman" w:hAnsi="Times New Roman" w:cs="Times New Roman"/>
-                <w:i/>
-                <w:sz w:val="24"/>
-                <w:szCs w:val="24"/>
-              </w:rPr>
-              <w:t>11</w:t>
-            </w:r>
-          </w:p>
-        </w:tc>
-        <w:tc>
-          <w:tcPr>
-            <w:tcW w:w="789" w:type="dxa"/>
-          </w:tcPr>
-          <w:p>
-            <w:pPr>
-              <w:jc w:val="center"/>
-              <w:rPr>
-                <w:rFonts w:ascii="Times New Roman" w:hAnsi="Times New Roman" w:cs="Times New Roman"/>
-                <w:sz w:val="24"/>
-                <w:szCs w:val="24"/>
-              </w:rPr>
-            </w:pPr>
-            <w:r>
-              <w:rPr>
-                <w:rFonts w:ascii="Times New Roman" w:hAnsi="Times New Roman" w:cs="Times New Roman"/>
-                <w:sz w:val="24"/>
-                <w:szCs w:val="24"/>
-              </w:rPr>
-              <w:t>6</w:t>
-            </w:r>
-          </w:p>
-        </w:tc>
-        <w:tc>
-          <w:tcPr>
-            <w:tcW w:w="1039" w:type="dxa"/>
-          </w:tcPr>
-          <w:p>
-            <w:pPr>
-              <w:jc w:val="center"/>
-              <w:rPr>
-                <w:rFonts w:ascii="Times New Roman" w:hAnsi="Times New Roman" w:cs="Times New Roman"/>
-                <w:i/>
-                <w:sz w:val="24"/>
-                <w:szCs w:val="24"/>
-              </w:rPr>
-            </w:pPr>
-            <w:r>
-              <w:rPr>
-                <w:rFonts w:ascii="Times New Roman" w:hAnsi="Times New Roman" w:cs="Times New Roman"/>
-                <w:i/>
-                <w:sz w:val="24"/>
-                <w:szCs w:val="24"/>
-              </w:rPr>
-              <w:t>15.8</w:t>
-            </w:r>
-          </w:p>
-        </w:tc>
-        <w:tc>
-          <w:tcPr>
-            <w:tcW w:w="1039" w:type="dxa"/>
-          </w:tcPr>
-          <w:p>
-            <w:pPr>
-              <w:jc w:val="center"/>
-              <w:rPr>
-                <w:rFonts w:ascii="Times New Roman" w:hAnsi="Times New Roman" w:cs="Times New Roman"/>
-                <w:sz w:val="24"/>
-                <w:szCs w:val="24"/>
-              </w:rPr>
-            </w:pPr>
-            <w:r>
-              <w:rPr>
-                <w:rFonts w:ascii="Times New Roman" w:hAnsi="Times New Roman" w:cs="Times New Roman"/>
-                <w:sz w:val="24"/>
-                <w:szCs w:val="24"/>
-              </w:rPr>
-              <w:t>7</w:t>
-            </w:r>
-          </w:p>
-        </w:tc>
-        <w:tc>
-          <w:tcPr>
-            <w:tcW w:w="1039" w:type="dxa"/>
-          </w:tcPr>
-          <w:p>
-            <w:pPr>
-              <w:jc w:val="center"/>
-              <w:rPr>
-                <w:rFonts w:ascii="Times New Roman" w:hAnsi="Times New Roman" w:cs="Times New Roman"/>
-                <w:sz w:val="24"/>
-                <w:szCs w:val="24"/>
-              </w:rPr>
-            </w:pPr>
-            <w:r>
-              <w:rPr>
-                <w:rFonts w:ascii="Times New Roman" w:hAnsi="Times New Roman" w:cs="Times New Roman"/>
-                <w:sz w:val="24"/>
-                <w:szCs w:val="24"/>
-              </w:rPr>
-              <w:t>26.9</w:t>
-            </w:r>
-          </w:p>
-        </w:tc>
-        <w:tc>
-          <w:tcPr>
-            <w:tcW w:w="1039" w:type="dxa"/>
-          </w:tcPr>
-          <w:p>
-            <w:pPr>
-              <w:jc w:val="center"/>
-              <w:rPr>
-                <w:rFonts w:ascii="Times New Roman" w:hAnsi="Times New Roman" w:cs="Times New Roman"/>
-                <w:sz w:val="24"/>
-                <w:szCs w:val="24"/>
-              </w:rPr>
-            </w:pPr>
-            <w:r>
-              <w:rPr>
-                <w:rFonts w:ascii="Times New Roman" w:hAnsi="Times New Roman" w:cs="Times New Roman"/>
-                <w:sz w:val="24"/>
-                <w:szCs w:val="24"/>
-              </w:rPr>
-              <w:t>0.258</w:t>
-            </w:r>
-          </w:p>
-        </w:tc>
-      </w:tr>
-      <w:tr>
-        <w:tc>
-          <w:tcPr>
-            <w:tcW w:w="1260" w:type="dxa"/>
-          </w:tcPr>
-          <w:p>
-            <w:pPr>
-              <w:jc w:val="center"/>
-              <w:rPr>
-                <w:rFonts w:ascii="Times New Roman" w:hAnsi="Times New Roman" w:cs="Times New Roman"/>
-                <w:sz w:val="24"/>
-                <w:szCs w:val="24"/>
-              </w:rPr>
-            </w:pPr>
-            <w:r>
-              <w:rPr>
-                <w:rFonts w:ascii="Times New Roman" w:hAnsi="Times New Roman" w:cs="Times New Roman"/>
-                <w:sz w:val="24"/>
-                <w:szCs w:val="24"/>
-              </w:rPr>
-              <w:t>FR-4</w:t>
-            </w:r>
-          </w:p>
-        </w:tc>
-        <w:tc>
-          <w:tcPr>
-            <w:tcW w:w="1080" w:type="dxa"/>
-          </w:tcPr>
-          <w:p>
-            <w:pPr>
-              <w:jc w:val="center"/>
-              <w:rPr>
-                <w:rFonts w:ascii="Times New Roman" w:hAnsi="Times New Roman" w:cs="Times New Roman"/>
-                <w:sz w:val="24"/>
-                <w:szCs w:val="24"/>
-              </w:rPr>
-            </w:pPr>
-            <w:r>
-              <w:rPr>
-                <w:rFonts w:ascii="Times New Roman" w:hAnsi="Times New Roman" w:cs="Times New Roman"/>
-                <w:sz w:val="24"/>
-                <w:szCs w:val="24"/>
-              </w:rPr>
-              <w:t>2</w:t>
-            </w:r>
-          </w:p>
-        </w:tc>
-        <w:tc>
-          <w:tcPr>
-            <w:tcW w:w="1080" w:type="dxa"/>
-          </w:tcPr>
-          <w:p>
-            <w:pPr>
-              <w:jc w:val="center"/>
-              <w:rPr>
-                <w:rFonts w:ascii="Times New Roman" w:hAnsi="Times New Roman" w:cs="Times New Roman"/>
-                <w:sz w:val="24"/>
-                <w:szCs w:val="24"/>
-              </w:rPr>
-            </w:pPr>
-            <w:r>
-              <w:rPr>
-                <w:rFonts w:ascii="Times New Roman" w:hAnsi="Times New Roman" w:cs="Times New Roman"/>
-                <w:sz w:val="24"/>
-                <w:szCs w:val="24"/>
-              </w:rPr>
-              <w:t>3</w:t>
-            </w:r>
-          </w:p>
-        </w:tc>
-        <w:tc>
-          <w:tcPr>
-            <w:tcW w:w="1440" w:type="dxa"/>
-          </w:tcPr>
-          <w:p>
-            <w:pPr>
-              <w:jc w:val="center"/>
-              <w:rPr>
-                <w:rFonts w:ascii="Times New Roman" w:hAnsi="Times New Roman" w:cs="Times New Roman"/>
-                <w:i/>
-                <w:sz w:val="24"/>
-                <w:szCs w:val="24"/>
-              </w:rPr>
-            </w:pPr>
-            <w:r>
-              <w:rPr>
-                <w:rFonts w:ascii="Times New Roman" w:hAnsi="Times New Roman" w:cs="Times New Roman"/>
-                <w:i/>
-                <w:sz w:val="24"/>
-                <w:szCs w:val="24"/>
-              </w:rPr>
-              <w:t>5</w:t>
-            </w:r>
-          </w:p>
-        </w:tc>
-        <w:tc>
-          <w:tcPr>
-            <w:tcW w:w="789" w:type="dxa"/>
-          </w:tcPr>
-          <w:p>
-            <w:pPr>
-              <w:jc w:val="center"/>
-              <w:rPr>
-                <w:rFonts w:ascii="Times New Roman" w:hAnsi="Times New Roman" w:cs="Times New Roman"/>
-                <w:sz w:val="24"/>
-                <w:szCs w:val="24"/>
-              </w:rPr>
-            </w:pPr>
-            <w:r>
-              <w:rPr>
-                <w:rFonts w:ascii="Times New Roman" w:hAnsi="Times New Roman" w:cs="Times New Roman"/>
-                <w:sz w:val="24"/>
-                <w:szCs w:val="24"/>
-              </w:rPr>
-              <w:t>1</w:t>
-            </w:r>
-          </w:p>
-        </w:tc>
-        <w:tc>
-          <w:tcPr>
-            <w:tcW w:w="1039" w:type="dxa"/>
-          </w:tcPr>
-          <w:p>
-            <w:pPr>
-              <w:jc w:val="center"/>
-              <w:rPr>
-                <w:rFonts w:ascii="Times New Roman" w:hAnsi="Times New Roman" w:cs="Times New Roman"/>
-                <w:i/>
-                <w:sz w:val="24"/>
-                <w:szCs w:val="24"/>
-              </w:rPr>
-            </w:pPr>
-            <w:r>
-              <w:rPr>
-                <w:rFonts w:ascii="Times New Roman" w:hAnsi="Times New Roman" w:cs="Times New Roman"/>
-                <w:i/>
-                <w:sz w:val="24"/>
-                <w:szCs w:val="24"/>
-              </w:rPr>
-              <w:t>2.63</w:t>
-            </w:r>
-          </w:p>
-        </w:tc>
-        <w:tc>
-          <w:tcPr>
-            <w:tcW w:w="1039" w:type="dxa"/>
-          </w:tcPr>
-          <w:p>
-            <w:pPr>
-              <w:jc w:val="center"/>
-              <w:rPr>
-                <w:rFonts w:ascii="Times New Roman" w:hAnsi="Times New Roman" w:cs="Times New Roman"/>
-                <w:sz w:val="24"/>
-                <w:szCs w:val="24"/>
-              </w:rPr>
-            </w:pPr>
-            <w:r>
-              <w:rPr>
-                <w:rFonts w:ascii="Times New Roman" w:hAnsi="Times New Roman" w:cs="Times New Roman"/>
-                <w:sz w:val="24"/>
-                <w:szCs w:val="24"/>
-              </w:rPr>
-              <w:t>1</w:t>
-            </w:r>
-          </w:p>
-        </w:tc>
-        <w:tc>
-          <w:tcPr>
-            <w:tcW w:w="1039" w:type="dxa"/>
-          </w:tcPr>
-          <w:p>
-            <w:pPr>
-              <w:jc w:val="center"/>
-              <w:rPr>
-                <w:rFonts w:ascii="Times New Roman" w:hAnsi="Times New Roman" w:cs="Times New Roman"/>
-                <w:sz w:val="24"/>
-                <w:szCs w:val="24"/>
-              </w:rPr>
-            </w:pPr>
-            <w:r>
-              <w:rPr>
-                <w:rFonts w:ascii="Times New Roman" w:hAnsi="Times New Roman" w:cs="Times New Roman"/>
-                <w:sz w:val="24"/>
-                <w:szCs w:val="24"/>
-              </w:rPr>
-              <w:t>3.85</w:t>
-            </w:r>
-          </w:p>
-        </w:tc>
-        <w:tc>
-          <w:tcPr>
-            <w:tcW w:w="1039" w:type="dxa"/>
-          </w:tcPr>
-          <w:p>
-            <w:pPr>
-              <w:jc w:val="center"/>
-              <w:rPr>
-                <w:rFonts w:ascii="Times New Roman" w:hAnsi="Times New Roman" w:cs="Times New Roman"/>
-                <w:sz w:val="24"/>
-                <w:szCs w:val="24"/>
-              </w:rPr>
-            </w:pPr>
-            <w:r>
-              <w:rPr>
-                <w:rFonts w:ascii="Times New Roman" w:hAnsi="Times New Roman" w:cs="Times New Roman"/>
-                <w:sz w:val="24"/>
-                <w:szCs w:val="24"/>
-              </w:rPr>
-              <w:t>0.772</w:t>
-            </w:r>
-          </w:p>
-        </w:tc>
-      </w:tr>
-      <w:tr>
-        <w:tc>
-          <w:tcPr>
-            <w:tcW w:w="1260" w:type="dxa"/>
-          </w:tcPr>
-          <w:p>
-            <w:pPr>
-              <w:jc w:val="center"/>
-              <w:rPr>
-                <w:rFonts w:ascii="Times New Roman" w:hAnsi="Times New Roman" w:cs="Times New Roman"/>
-                <w:sz w:val="24"/>
-                <w:szCs w:val="24"/>
-              </w:rPr>
-            </w:pPr>
-            <w:r>
-              <w:rPr>
-                <w:rFonts w:ascii="Times New Roman" w:hAnsi="Times New Roman" w:cs="Times New Roman"/>
-                <w:sz w:val="24"/>
-                <w:szCs w:val="24"/>
-              </w:rPr>
-              <w:t>FR-5</w:t>
-            </w:r>
-          </w:p>
-        </w:tc>
-        <w:tc>
-          <w:tcPr>
-            <w:tcW w:w="1080" w:type="dxa"/>
-          </w:tcPr>
-          <w:p>
-            <w:pPr>
-              <w:jc w:val="center"/>
-              <w:rPr>
-                <w:rFonts w:ascii="Times New Roman" w:hAnsi="Times New Roman" w:cs="Times New Roman"/>
-                <w:sz w:val="24"/>
-                <w:szCs w:val="24"/>
-              </w:rPr>
-            </w:pPr>
-            <w:r>
-              <w:rPr>
-                <w:rFonts w:ascii="Times New Roman" w:hAnsi="Times New Roman" w:cs="Times New Roman"/>
-                <w:sz w:val="24"/>
-                <w:szCs w:val="24"/>
-              </w:rPr>
-              <w:t>1</w:t>
-            </w:r>
-          </w:p>
-        </w:tc>
-        <w:tc>
-          <w:tcPr>
-            <w:tcW w:w="1080" w:type="dxa"/>
-          </w:tcPr>
-          <w:p>
-            <w:pPr>
-              <w:jc w:val="center"/>
-              <w:rPr>
-                <w:rFonts w:ascii="Times New Roman" w:hAnsi="Times New Roman" w:cs="Times New Roman"/>
-                <w:sz w:val="24"/>
-                <w:szCs w:val="24"/>
-              </w:rPr>
-            </w:pPr>
-            <w:r>
-              <w:rPr>
-                <w:rFonts w:ascii="Times New Roman" w:hAnsi="Times New Roman" w:cs="Times New Roman"/>
-                <w:sz w:val="24"/>
-                <w:szCs w:val="24"/>
-              </w:rPr>
-              <w:t>2</w:t>
-            </w:r>
-          </w:p>
-        </w:tc>
-        <w:tc>
-          <w:tcPr>
-            <w:tcW w:w="1440" w:type="dxa"/>
-          </w:tcPr>
-          <w:p>
-            <w:pPr>
-              <w:jc w:val="center"/>
-              <w:rPr>
-                <w:rFonts w:ascii="Times New Roman" w:hAnsi="Times New Roman" w:cs="Times New Roman"/>
-                <w:i/>
-                <w:sz w:val="24"/>
-                <w:szCs w:val="24"/>
-              </w:rPr>
-            </w:pPr>
-            <w:r>
-              <w:rPr>
-                <w:rFonts w:ascii="Times New Roman" w:hAnsi="Times New Roman" w:cs="Times New Roman"/>
-                <w:i/>
-                <w:sz w:val="24"/>
-                <w:szCs w:val="24"/>
-              </w:rPr>
-              <w:t>3</w:t>
-            </w:r>
-          </w:p>
-        </w:tc>
-        <w:tc>
-          <w:tcPr>
-            <w:tcW w:w="789" w:type="dxa"/>
-          </w:tcPr>
-          <w:p>
-            <w:pPr>
-              <w:jc w:val="center"/>
-              <w:rPr>
-                <w:rFonts w:ascii="Times New Roman" w:hAnsi="Times New Roman" w:cs="Times New Roman"/>
-                <w:sz w:val="24"/>
-                <w:szCs w:val="24"/>
-              </w:rPr>
-            </w:pPr>
-            <w:r>
-              <w:rPr>
-                <w:rFonts w:ascii="Times New Roman" w:hAnsi="Times New Roman" w:cs="Times New Roman"/>
-                <w:sz w:val="24"/>
-                <w:szCs w:val="24"/>
-              </w:rPr>
-              <w:t>2</w:t>
-            </w:r>
-          </w:p>
-        </w:tc>
-        <w:tc>
-          <w:tcPr>
-            <w:tcW w:w="1039" w:type="dxa"/>
-          </w:tcPr>
-          <w:p>
-            <w:pPr>
-              <w:jc w:val="center"/>
-              <w:rPr>
-                <w:rFonts w:ascii="Times New Roman" w:hAnsi="Times New Roman" w:cs="Times New Roman"/>
-                <w:i/>
-                <w:sz w:val="24"/>
-                <w:szCs w:val="24"/>
-              </w:rPr>
-            </w:pPr>
-            <w:r>
-              <w:rPr>
-                <w:rFonts w:ascii="Times New Roman" w:hAnsi="Times New Roman" w:cs="Times New Roman"/>
-                <w:i/>
-                <w:sz w:val="24"/>
-                <w:szCs w:val="24"/>
-              </w:rPr>
-              <w:t>5.26</w:t>
-            </w:r>
-          </w:p>
-        </w:tc>
-        <w:tc>
-          <w:tcPr>
-            <w:tcW w:w="1039" w:type="dxa"/>
-          </w:tcPr>
-          <w:p>
-            <w:pPr>
-              <w:jc w:val="center"/>
-              <w:rPr>
-                <w:rFonts w:ascii="Times New Roman" w:hAnsi="Times New Roman" w:cs="Times New Roman"/>
-                <w:sz w:val="24"/>
-                <w:szCs w:val="24"/>
-              </w:rPr>
-            </w:pPr>
-            <w:r>
-              <w:rPr>
-                <w:rFonts w:ascii="Times New Roman" w:hAnsi="Times New Roman" w:cs="Times New Roman"/>
-                <w:sz w:val="24"/>
-                <w:szCs w:val="24"/>
-              </w:rPr>
-              <w:t>3</w:t>
-            </w:r>
-          </w:p>
-        </w:tc>
-        <w:tc>
-          <w:tcPr>
-            <w:tcW w:w="1039" w:type="dxa"/>
-          </w:tcPr>
-          <w:p>
-            <w:pPr>
-              <w:jc w:val="center"/>
-              <w:rPr>
-                <w:rFonts w:ascii="Times New Roman" w:hAnsi="Times New Roman" w:cs="Times New Roman"/>
-                <w:sz w:val="24"/>
-                <w:szCs w:val="24"/>
-              </w:rPr>
-            </w:pPr>
-            <w:r>
-              <w:rPr>
-                <w:rFonts w:ascii="Times New Roman" w:hAnsi="Times New Roman" w:cs="Times New Roman"/>
-                <w:sz w:val="24"/>
-                <w:szCs w:val="24"/>
-              </w:rPr>
-              <w:t>11.5</w:t>
-            </w:r>
-          </w:p>
-        </w:tc>
-        <w:tc>
-          <w:tcPr>
-            <w:tcW w:w="1039" w:type="dxa"/>
-          </w:tcPr>
-          <w:p>
-            <w:pPr>
-              <w:jc w:val="center"/>
-              <w:rPr>
-                <w:rFonts w:ascii="Times New Roman" w:hAnsi="Times New Roman" w:cs="Times New Roman"/>
-                <w:sz w:val="24"/>
-                <w:szCs w:val="24"/>
-              </w:rPr>
-            </w:pPr>
-            <w:r>
-              <w:rPr>
-                <w:rFonts w:ascii="Times New Roman" w:hAnsi="Times New Roman" w:cs="Times New Roman"/>
-                <w:sz w:val="24"/>
-                <w:szCs w:val="24"/>
-              </w:rPr>
-              <w:t>0.179</w:t>
-            </w:r>
-          </w:p>
-        </w:tc>
-      </w:tr>
-      <w:tr>
-        <w:tc>
-          <w:tcPr>
-            <w:tcW w:w="1260" w:type="dxa"/>
-          </w:tcPr>
-          <w:p>
-            <w:pPr>
-              <w:jc w:val="center"/>
-              <w:rPr>
-                <w:rFonts w:ascii="Times New Roman" w:hAnsi="Times New Roman" w:cs="Times New Roman"/>
-                <w:sz w:val="24"/>
-                <w:szCs w:val="24"/>
-              </w:rPr>
-            </w:pPr>
-            <w:r>
-              <w:rPr>
-                <w:rFonts w:ascii="Times New Roman" w:hAnsi="Times New Roman" w:cs="Times New Roman"/>
-                <w:sz w:val="24"/>
-                <w:szCs w:val="24"/>
-              </w:rPr>
-              <w:t>FR-6</w:t>
-            </w:r>
-          </w:p>
-        </w:tc>
-        <w:tc>
-          <w:tcPr>
-            <w:tcW w:w="1080" w:type="dxa"/>
-          </w:tcPr>
-          <w:p>
-            <w:pPr>
-              <w:jc w:val="center"/>
-              <w:rPr>
-                <w:rFonts w:ascii="Times New Roman" w:hAnsi="Times New Roman" w:cs="Times New Roman"/>
-                <w:sz w:val="24"/>
-                <w:szCs w:val="24"/>
-              </w:rPr>
-            </w:pPr>
-            <w:r>
-              <w:rPr>
-                <w:rFonts w:ascii="Times New Roman" w:hAnsi="Times New Roman" w:cs="Times New Roman"/>
-                <w:sz w:val="24"/>
-                <w:szCs w:val="24"/>
-              </w:rPr>
-              <w:t>6</w:t>
-            </w:r>
-          </w:p>
-        </w:tc>
-        <w:tc>
-          <w:tcPr>
-            <w:tcW w:w="1080" w:type="dxa"/>
-          </w:tcPr>
-          <w:p>
-            <w:pPr>
-              <w:jc w:val="center"/>
-              <w:rPr>
-                <w:rFonts w:ascii="Times New Roman" w:hAnsi="Times New Roman" w:cs="Times New Roman"/>
-                <w:sz w:val="24"/>
-                <w:szCs w:val="24"/>
-              </w:rPr>
-            </w:pPr>
-            <w:r>
-              <w:rPr>
-                <w:rFonts w:ascii="Times New Roman" w:hAnsi="Times New Roman" w:cs="Times New Roman"/>
-                <w:sz w:val="24"/>
-                <w:szCs w:val="24"/>
-              </w:rPr>
-              <w:t>7</w:t>
-            </w:r>
-          </w:p>
-        </w:tc>
-        <w:tc>
-          <w:tcPr>
-            <w:tcW w:w="1440" w:type="dxa"/>
-          </w:tcPr>
-          <w:p>
-            <w:pPr>
-              <w:jc w:val="center"/>
-              <w:rPr>
-                <w:rFonts w:ascii="Times New Roman" w:hAnsi="Times New Roman" w:cs="Times New Roman"/>
-                <w:i/>
-                <w:sz w:val="24"/>
-                <w:szCs w:val="24"/>
-              </w:rPr>
-            </w:pPr>
-            <w:r>
-              <w:rPr>
-                <w:rFonts w:ascii="Times New Roman" w:hAnsi="Times New Roman" w:cs="Times New Roman"/>
-                <w:i/>
-                <w:sz w:val="24"/>
-                <w:szCs w:val="24"/>
-              </w:rPr>
-              <w:t>13</w:t>
-            </w:r>
-          </w:p>
-        </w:tc>
-        <w:tc>
-          <w:tcPr>
-            <w:tcW w:w="789" w:type="dxa"/>
-          </w:tcPr>
-          <w:p>
-            <w:pPr>
-              <w:jc w:val="center"/>
-              <w:rPr>
-                <w:rFonts w:ascii="Times New Roman" w:hAnsi="Times New Roman" w:cs="Times New Roman"/>
-                <w:sz w:val="24"/>
-                <w:szCs w:val="24"/>
-              </w:rPr>
-            </w:pPr>
-            <w:r>
-              <w:rPr>
-                <w:rFonts w:ascii="Times New Roman" w:hAnsi="Times New Roman" w:cs="Times New Roman"/>
-                <w:sz w:val="24"/>
-                <w:szCs w:val="24"/>
-              </w:rPr>
-              <w:t>7</w:t>
-            </w:r>
-          </w:p>
-        </w:tc>
-        <w:tc>
-          <w:tcPr>
-            <w:tcW w:w="1039" w:type="dxa"/>
-          </w:tcPr>
-          <w:p>
-            <w:pPr>
-              <w:jc w:val="center"/>
-              <w:rPr>
-                <w:rFonts w:ascii="Times New Roman" w:hAnsi="Times New Roman" w:cs="Times New Roman"/>
-                <w:i/>
-                <w:sz w:val="24"/>
-                <w:szCs w:val="24"/>
-              </w:rPr>
-            </w:pPr>
-            <w:r>
-              <w:rPr>
-                <w:rFonts w:ascii="Times New Roman" w:hAnsi="Times New Roman" w:cs="Times New Roman"/>
-                <w:i/>
-                <w:sz w:val="24"/>
-                <w:szCs w:val="24"/>
-              </w:rPr>
-              <w:t>18.4</w:t>
-            </w:r>
-          </w:p>
-        </w:tc>
-        <w:tc>
-          <w:tcPr>
-            <w:tcW w:w="1039" w:type="dxa"/>
-          </w:tcPr>
-          <w:p>
-            <w:pPr>
-              <w:jc w:val="center"/>
-              <w:rPr>
-                <w:rFonts w:ascii="Times New Roman" w:hAnsi="Times New Roman" w:cs="Times New Roman"/>
-                <w:sz w:val="24"/>
-                <w:szCs w:val="24"/>
-              </w:rPr>
-            </w:pPr>
-            <w:r>
-              <w:rPr>
-                <w:rFonts w:ascii="Times New Roman" w:hAnsi="Times New Roman" w:cs="Times New Roman"/>
-                <w:sz w:val="24"/>
-                <w:szCs w:val="24"/>
-              </w:rPr>
-              <w:t>7</w:t>
-            </w:r>
-          </w:p>
-        </w:tc>
-        <w:tc>
-          <w:tcPr>
-            <w:tcW w:w="1039" w:type="dxa"/>
-          </w:tcPr>
-          <w:p>
-            <w:pPr>
-              <w:jc w:val="center"/>
-              <w:rPr>
-                <w:rFonts w:ascii="Times New Roman" w:hAnsi="Times New Roman" w:cs="Times New Roman"/>
-                <w:sz w:val="24"/>
-                <w:szCs w:val="24"/>
-              </w:rPr>
-            </w:pPr>
-            <w:r>
-              <w:rPr>
-                <w:rFonts w:ascii="Times New Roman" w:hAnsi="Times New Roman" w:cs="Times New Roman"/>
-                <w:sz w:val="24"/>
-                <w:szCs w:val="24"/>
-              </w:rPr>
-              <w:t>26.9</w:t>
-            </w:r>
-          </w:p>
-        </w:tc>
-        <w:tc>
-          <w:tcPr>
-            <w:tcW w:w="1039" w:type="dxa"/>
-          </w:tcPr>
-          <w:p>
-            <w:pPr>
-              <w:jc w:val="center"/>
-              <w:rPr>
-                <w:rFonts w:ascii="Times New Roman" w:hAnsi="Times New Roman" w:cs="Times New Roman"/>
-                <w:sz w:val="24"/>
-                <w:szCs w:val="24"/>
-              </w:rPr>
-            </w:pPr>
-            <w:r>
-              <w:rPr>
-                <w:rFonts w:ascii="Times New Roman" w:hAnsi="Times New Roman" w:cs="Times New Roman"/>
-                <w:sz w:val="24"/>
-                <w:szCs w:val="24"/>
-              </w:rPr>
-              <w:t>0.287</w:t>
-            </w:r>
-          </w:p>
-        </w:tc>
-      </w:tr>
-      <w:tr>
-        <w:tc>
-          <w:tcPr>
-            <w:tcW w:w="1260" w:type="dxa"/>
-          </w:tcPr>
-          <w:p>
-            <w:pPr>
-              <w:jc w:val="center"/>
-              <w:rPr>
-                <w:rFonts w:ascii="Times New Roman" w:hAnsi="Times New Roman" w:cs="Times New Roman"/>
-                <w:sz w:val="24"/>
-                <w:szCs w:val="24"/>
-              </w:rPr>
-            </w:pPr>
-            <w:r>
-              <w:rPr>
-                <w:rFonts w:ascii="Times New Roman" w:hAnsi="Times New Roman" w:cs="Times New Roman"/>
-                <w:sz w:val="24"/>
-                <w:szCs w:val="24"/>
-              </w:rPr>
-              <w:t>FR-7</w:t>
-            </w:r>
-          </w:p>
-        </w:tc>
-        <w:tc>
-          <w:tcPr>
-            <w:tcW w:w="1080" w:type="dxa"/>
-          </w:tcPr>
-          <w:p>
-            <w:pPr>
-              <w:jc w:val="center"/>
-              <w:rPr>
-                <w:rFonts w:ascii="Times New Roman" w:hAnsi="Times New Roman" w:cs="Times New Roman"/>
-                <w:sz w:val="24"/>
-                <w:szCs w:val="24"/>
-              </w:rPr>
-            </w:pPr>
-            <w:r>
-              <w:rPr>
-                <w:rFonts w:ascii="Times New Roman" w:hAnsi="Times New Roman" w:cs="Times New Roman"/>
-                <w:sz w:val="24"/>
-                <w:szCs w:val="24"/>
-              </w:rPr>
-              <w:t>8</w:t>
-            </w:r>
-          </w:p>
-        </w:tc>
-        <w:tc>
-          <w:tcPr>
-            <w:tcW w:w="1080" w:type="dxa"/>
-          </w:tcPr>
-          <w:p>
-            <w:pPr>
-              <w:jc w:val="center"/>
-              <w:rPr>
-                <w:rFonts w:ascii="Times New Roman" w:hAnsi="Times New Roman" w:cs="Times New Roman"/>
-                <w:sz w:val="24"/>
-                <w:szCs w:val="24"/>
-              </w:rPr>
-            </w:pPr>
-            <w:r>
-              <w:rPr>
-                <w:rFonts w:ascii="Times New Roman" w:hAnsi="Times New Roman" w:cs="Times New Roman"/>
-                <w:sz w:val="24"/>
-                <w:szCs w:val="24"/>
-              </w:rPr>
-              <w:t>8</w:t>
-            </w:r>
-          </w:p>
-        </w:tc>
-        <w:tc>
-          <w:tcPr>
-            <w:tcW w:w="1440" w:type="dxa"/>
-          </w:tcPr>
-          <w:p>
-            <w:pPr>
-              <w:jc w:val="center"/>
-              <w:rPr>
-                <w:rFonts w:ascii="Times New Roman" w:hAnsi="Times New Roman" w:cs="Times New Roman"/>
-                <w:i/>
-                <w:sz w:val="24"/>
-                <w:szCs w:val="24"/>
-              </w:rPr>
-            </w:pPr>
-            <w:r>
-              <w:rPr>
-                <w:rFonts w:ascii="Times New Roman" w:hAnsi="Times New Roman" w:cs="Times New Roman"/>
-                <w:i/>
-                <w:sz w:val="24"/>
-                <w:szCs w:val="24"/>
-              </w:rPr>
-              <w:t>16</w:t>
-            </w:r>
-          </w:p>
-        </w:tc>
-        <w:tc>
-          <w:tcPr>
-            <w:tcW w:w="789" w:type="dxa"/>
-          </w:tcPr>
-          <w:p>
-            <w:pPr>
-              <w:jc w:val="center"/>
-              <w:rPr>
-                <w:rFonts w:ascii="Times New Roman" w:hAnsi="Times New Roman" w:cs="Times New Roman"/>
-                <w:sz w:val="24"/>
-                <w:szCs w:val="24"/>
-              </w:rPr>
-            </w:pPr>
-            <w:r>
-              <w:rPr>
-                <w:rFonts w:ascii="Times New Roman" w:hAnsi="Times New Roman" w:cs="Times New Roman"/>
-                <w:sz w:val="24"/>
-                <w:szCs w:val="24"/>
-              </w:rPr>
-              <w:t>8</w:t>
-            </w:r>
-          </w:p>
-        </w:tc>
-        <w:tc>
-          <w:tcPr>
-            <w:tcW w:w="1039" w:type="dxa"/>
-          </w:tcPr>
-          <w:p>
-            <w:pPr>
-              <w:jc w:val="center"/>
-              <w:rPr>
-                <w:rFonts w:ascii="Times New Roman" w:hAnsi="Times New Roman" w:cs="Times New Roman"/>
-                <w:i/>
-                <w:sz w:val="24"/>
-                <w:szCs w:val="24"/>
-              </w:rPr>
-            </w:pPr>
-            <w:r>
-              <w:rPr>
-                <w:rFonts w:ascii="Times New Roman" w:hAnsi="Times New Roman" w:cs="Times New Roman"/>
-                <w:i/>
-                <w:sz w:val="24"/>
-                <w:szCs w:val="24"/>
-              </w:rPr>
-              <w:t>21.1</w:t>
-            </w:r>
-          </w:p>
-        </w:tc>
-        <w:tc>
-          <w:tcPr>
-            <w:tcW w:w="1039" w:type="dxa"/>
-          </w:tcPr>
-          <w:p>
-            <w:pPr>
-              <w:jc w:val="center"/>
-              <w:rPr>
-                <w:rFonts w:ascii="Times New Roman" w:hAnsi="Times New Roman" w:cs="Times New Roman"/>
-                <w:sz w:val="24"/>
-                <w:szCs w:val="24"/>
-              </w:rPr>
-            </w:pPr>
-            <w:r>
-              <w:rPr>
-                <w:rFonts w:ascii="Times New Roman" w:hAnsi="Times New Roman" w:cs="Times New Roman"/>
-                <w:sz w:val="24"/>
-                <w:szCs w:val="24"/>
-              </w:rPr>
-              <w:t>1</w:t>
-            </w:r>
-          </w:p>
-        </w:tc>
-        <w:tc>
-          <w:tcPr>
-            <w:tcW w:w="1039" w:type="dxa"/>
-          </w:tcPr>
-          <w:p>
-            <w:pPr>
-              <w:jc w:val="center"/>
-              <w:rPr>
-                <w:rFonts w:ascii="Times New Roman" w:hAnsi="Times New Roman" w:cs="Times New Roman"/>
-                <w:sz w:val="24"/>
-                <w:szCs w:val="24"/>
-              </w:rPr>
-            </w:pPr>
-            <w:r>
-              <w:rPr>
-                <w:rFonts w:ascii="Times New Roman" w:hAnsi="Times New Roman" w:cs="Times New Roman"/>
-                <w:sz w:val="24"/>
-                <w:szCs w:val="24"/>
-              </w:rPr>
-              <w:t>3.85</w:t>
-            </w:r>
-          </w:p>
-        </w:tc>
-        <w:tc>
-          <w:tcPr>
-            <w:tcW w:w="1039" w:type="dxa"/>
-          </w:tcPr>
-          <w:p>
-            <w:pPr>
-              <w:jc w:val="center"/>
-              <w:rPr>
-                <w:rFonts w:ascii="Times New Roman" w:hAnsi="Times New Roman" w:cs="Times New Roman"/>
-                <w:sz w:val="24"/>
-                <w:szCs w:val="24"/>
-              </w:rPr>
-            </w:pPr>
-            <w:r>
-              <w:rPr>
-                <w:rFonts w:ascii="Times New Roman" w:hAnsi="Times New Roman" w:cs="Times New Roman"/>
-                <w:sz w:val="24"/>
-                <w:szCs w:val="24"/>
-              </w:rPr>
-              <w:t>0.641</w:t>
-            </w:r>
-          </w:p>
-        </w:tc>
-      </w:tr>
-      <w:tr>
-        <w:tc>
-          <w:tcPr>
-            <w:tcW w:w="1260" w:type="dxa"/>
-          </w:tcPr>
-          <w:p>
-            <w:pPr>
-              <w:jc w:val="center"/>
-              <w:rPr>
-                <w:rFonts w:ascii="Times New Roman" w:hAnsi="Times New Roman" w:cs="Times New Roman"/>
-                <w:sz w:val="24"/>
-                <w:szCs w:val="24"/>
-              </w:rPr>
-            </w:pPr>
-            <w:r>
-              <w:rPr>
-                <w:rFonts w:ascii="Times New Roman" w:hAnsi="Times New Roman" w:cs="Times New Roman"/>
-                <w:sz w:val="24"/>
-                <w:szCs w:val="24"/>
-              </w:rPr>
-              <w:t>FR-8</w:t>
-            </w:r>
-          </w:p>
-        </w:tc>
-        <w:tc>
-          <w:tcPr>
-            <w:tcW w:w="1080" w:type="dxa"/>
-          </w:tcPr>
-          <w:p>
-            <w:pPr>
-              <w:jc w:val="center"/>
-              <w:rPr>
-                <w:rFonts w:ascii="Times New Roman" w:hAnsi="Times New Roman" w:cs="Times New Roman"/>
-                <w:sz w:val="24"/>
-                <w:szCs w:val="24"/>
-              </w:rPr>
-            </w:pPr>
-            <w:r>
-              <w:rPr>
-                <w:rFonts w:ascii="Times New Roman" w:hAnsi="Times New Roman" w:cs="Times New Roman"/>
-                <w:sz w:val="24"/>
-                <w:szCs w:val="24"/>
-              </w:rPr>
-              <w:t>8</w:t>
-            </w:r>
-          </w:p>
-        </w:tc>
-        <w:tc>
-          <w:tcPr>
-            <w:tcW w:w="1080" w:type="dxa"/>
-          </w:tcPr>
-          <w:p>
-            <w:pPr>
-              <w:jc w:val="center"/>
-              <w:rPr>
-                <w:rFonts w:ascii="Times New Roman" w:hAnsi="Times New Roman" w:cs="Times New Roman"/>
-                <w:sz w:val="24"/>
-                <w:szCs w:val="24"/>
-              </w:rPr>
-            </w:pPr>
-            <w:r>
-              <w:rPr>
-                <w:rFonts w:ascii="Times New Roman" w:hAnsi="Times New Roman" w:cs="Times New Roman"/>
-                <w:sz w:val="24"/>
-                <w:szCs w:val="24"/>
-              </w:rPr>
-              <w:t>7</w:t>
-            </w:r>
-          </w:p>
-        </w:tc>
-        <w:tc>
-          <w:tcPr>
-            <w:tcW w:w="1440" w:type="dxa"/>
-          </w:tcPr>
-          <w:p>
-            <w:pPr>
-              <w:jc w:val="center"/>
-              <w:rPr>
-                <w:rFonts w:ascii="Times New Roman" w:hAnsi="Times New Roman" w:cs="Times New Roman"/>
-                <w:i/>
-                <w:sz w:val="24"/>
-                <w:szCs w:val="24"/>
-              </w:rPr>
-            </w:pPr>
-            <w:r>
-              <w:rPr>
-                <w:rFonts w:ascii="Times New Roman" w:hAnsi="Times New Roman" w:cs="Times New Roman"/>
-                <w:i/>
-                <w:sz w:val="24"/>
-                <w:szCs w:val="24"/>
-              </w:rPr>
-              <w:t>15</w:t>
-            </w:r>
-          </w:p>
-        </w:tc>
-        <w:tc>
-          <w:tcPr>
-            <w:tcW w:w="789" w:type="dxa"/>
-          </w:tcPr>
-          <w:p>
-            <w:pPr>
-              <w:jc w:val="center"/>
-              <w:rPr>
-                <w:rFonts w:ascii="Times New Roman" w:hAnsi="Times New Roman" w:cs="Times New Roman"/>
-                <w:sz w:val="24"/>
-                <w:szCs w:val="24"/>
-              </w:rPr>
-            </w:pPr>
-            <w:r>
-              <w:rPr>
-                <w:rFonts w:ascii="Times New Roman" w:hAnsi="Times New Roman" w:cs="Times New Roman"/>
-                <w:sz w:val="24"/>
-                <w:szCs w:val="24"/>
-              </w:rPr>
-              <w:t>6</w:t>
-            </w:r>
-          </w:p>
-        </w:tc>
-        <w:tc>
-          <w:tcPr>
-            <w:tcW w:w="1039" w:type="dxa"/>
-          </w:tcPr>
-          <w:p>
-            <w:pPr>
-              <w:jc w:val="center"/>
-              <w:rPr>
-                <w:rFonts w:ascii="Times New Roman" w:hAnsi="Times New Roman" w:cs="Times New Roman"/>
-                <w:i/>
-                <w:sz w:val="24"/>
-                <w:szCs w:val="24"/>
-              </w:rPr>
-            </w:pPr>
-            <w:r>
-              <w:rPr>
-                <w:rFonts w:ascii="Times New Roman" w:hAnsi="Times New Roman" w:cs="Times New Roman"/>
-                <w:i/>
-                <w:sz w:val="24"/>
-                <w:szCs w:val="24"/>
-              </w:rPr>
-              <w:t>15.8</w:t>
-            </w:r>
-          </w:p>
-        </w:tc>
-        <w:tc>
-          <w:tcPr>
-            <w:tcW w:w="1039" w:type="dxa"/>
-          </w:tcPr>
-          <w:p>
-            <w:pPr>
-              <w:jc w:val="center"/>
-              <w:rPr>
-                <w:rFonts w:ascii="Times New Roman" w:hAnsi="Times New Roman" w:cs="Times New Roman"/>
-                <w:sz w:val="24"/>
-                <w:szCs w:val="24"/>
-              </w:rPr>
-            </w:pPr>
-            <w:r>
-              <w:rPr>
-                <w:rFonts w:ascii="Times New Roman" w:hAnsi="Times New Roman" w:cs="Times New Roman"/>
-                <w:sz w:val="24"/>
-                <w:szCs w:val="24"/>
-              </w:rPr>
-              <w:t>1</w:t>
-            </w:r>
-          </w:p>
-        </w:tc>
-        <w:tc>
-          <w:tcPr>
-            <w:tcW w:w="1039" w:type="dxa"/>
-          </w:tcPr>
-          <w:p>
-            <w:pPr>
-              <w:jc w:val="center"/>
-              <w:rPr>
-                <w:rFonts w:ascii="Times New Roman" w:hAnsi="Times New Roman" w:cs="Times New Roman"/>
-                <w:sz w:val="24"/>
-                <w:szCs w:val="24"/>
-              </w:rPr>
-            </w:pPr>
-            <w:r>
-              <w:rPr>
-                <w:rFonts w:ascii="Times New Roman" w:hAnsi="Times New Roman" w:cs="Times New Roman"/>
-                <w:sz w:val="24"/>
-                <w:szCs w:val="24"/>
-              </w:rPr>
-              <w:t>3.85</w:t>
-            </w:r>
-          </w:p>
-        </w:tc>
-        <w:tc>
-          <w:tcPr>
-            <w:tcW w:w="1039" w:type="dxa"/>
-          </w:tcPr>
-          <w:p>
-            <w:pPr>
-              <w:jc w:val="center"/>
-              <w:rPr>
-                <w:rFonts w:ascii="Times New Roman" w:hAnsi="Times New Roman" w:cs="Times New Roman"/>
-                <w:sz w:val="24"/>
-                <w:szCs w:val="24"/>
-              </w:rPr>
-            </w:pPr>
-            <w:r>
-              <w:rPr>
-                <w:rFonts w:ascii="Times New Roman" w:hAnsi="Times New Roman" w:cs="Times New Roman"/>
-                <w:sz w:val="24"/>
-                <w:szCs w:val="24"/>
-              </w:rPr>
-              <w:t>0.763</w:t>
-            </w:r>
-          </w:p>
-        </w:tc>
-      </w:tr>
-      <w:tr>
-        <w:tc>
-          <w:tcPr>
-            <w:tcW w:w="1260" w:type="dxa"/>
-          </w:tcPr>
-          <w:p>
-            <w:pPr>
-              <w:jc w:val="center"/>
-              <w:rPr>
-                <w:rFonts w:ascii="Times New Roman" w:hAnsi="Times New Roman" w:cs="Times New Roman"/>
-                <w:sz w:val="24"/>
-                <w:szCs w:val="24"/>
-              </w:rPr>
-            </w:pPr>
-            <w:r>
-              <w:rPr>
-                <w:rFonts w:ascii="Times New Roman" w:hAnsi="Times New Roman" w:cs="Times New Roman"/>
-                <w:sz w:val="24"/>
-                <w:szCs w:val="24"/>
-              </w:rPr>
-              <w:t>FR-9</w:t>
-            </w:r>
-          </w:p>
-        </w:tc>
-        <w:tc>
-          <w:tcPr>
-            <w:tcW w:w="1080" w:type="dxa"/>
-          </w:tcPr>
-          <w:p>
-            <w:pPr>
-              <w:jc w:val="center"/>
-              <w:rPr>
-                <w:rFonts w:ascii="Times New Roman" w:hAnsi="Times New Roman" w:cs="Times New Roman"/>
-                <w:sz w:val="24"/>
-                <w:szCs w:val="24"/>
-              </w:rPr>
-            </w:pPr>
-            <w:r>
-              <w:rPr>
-                <w:rFonts w:ascii="Times New Roman" w:hAnsi="Times New Roman" w:cs="Times New Roman"/>
-                <w:sz w:val="24"/>
-                <w:szCs w:val="24"/>
-              </w:rPr>
-              <w:t>2</w:t>
-            </w:r>
-          </w:p>
-        </w:tc>
-        <w:tc>
-          <w:tcPr>
-            <w:tcW w:w="1080" w:type="dxa"/>
-          </w:tcPr>
-          <w:p>
-            <w:pPr>
-              <w:jc w:val="center"/>
-              <w:rPr>
-                <w:rFonts w:ascii="Times New Roman" w:hAnsi="Times New Roman" w:cs="Times New Roman"/>
-                <w:sz w:val="24"/>
-                <w:szCs w:val="24"/>
-              </w:rPr>
-            </w:pPr>
-            <w:r>
-              <w:rPr>
-                <w:rFonts w:ascii="Times New Roman" w:hAnsi="Times New Roman" w:cs="Times New Roman"/>
-                <w:sz w:val="24"/>
-                <w:szCs w:val="24"/>
-              </w:rPr>
-              <w:t>2</w:t>
-            </w:r>
-          </w:p>
-        </w:tc>
-        <w:tc>
-          <w:tcPr>
-            <w:tcW w:w="1440" w:type="dxa"/>
-          </w:tcPr>
-          <w:p>
-            <w:pPr>
-              <w:jc w:val="center"/>
-              <w:rPr>
-                <w:rFonts w:ascii="Times New Roman" w:hAnsi="Times New Roman" w:cs="Times New Roman"/>
-                <w:i/>
-                <w:sz w:val="24"/>
-                <w:szCs w:val="24"/>
-              </w:rPr>
-            </w:pPr>
-            <w:r>
-              <w:rPr>
-                <w:rFonts w:ascii="Times New Roman" w:hAnsi="Times New Roman" w:cs="Times New Roman"/>
-                <w:i/>
-                <w:sz w:val="24"/>
-                <w:szCs w:val="24"/>
-              </w:rPr>
-              <w:t>4</w:t>
-            </w:r>
-          </w:p>
-        </w:tc>
-        <w:tc>
-          <w:tcPr>
-            <w:tcW w:w="789" w:type="dxa"/>
-          </w:tcPr>
-          <w:p>
-            <w:pPr>
-              <w:jc w:val="center"/>
-              <w:rPr>
-                <w:rFonts w:ascii="Times New Roman" w:hAnsi="Times New Roman" w:cs="Times New Roman"/>
-                <w:sz w:val="24"/>
-                <w:szCs w:val="24"/>
-              </w:rPr>
-            </w:pPr>
-            <w:r>
-              <w:rPr>
-                <w:rFonts w:ascii="Times New Roman" w:hAnsi="Times New Roman" w:cs="Times New Roman"/>
-                <w:sz w:val="24"/>
-                <w:szCs w:val="24"/>
-              </w:rPr>
-              <w:t>2</w:t>
-            </w:r>
-          </w:p>
-        </w:tc>
-        <w:tc>
-          <w:tcPr>
-            <w:tcW w:w="1039" w:type="dxa"/>
-          </w:tcPr>
-          <w:p>
-            <w:pPr>
-              <w:jc w:val="center"/>
-              <w:rPr>
-                <w:rFonts w:ascii="Times New Roman" w:hAnsi="Times New Roman" w:cs="Times New Roman"/>
-                <w:i/>
-                <w:sz w:val="24"/>
-                <w:szCs w:val="24"/>
-              </w:rPr>
-            </w:pPr>
-            <w:r>
-              <w:rPr>
-                <w:rFonts w:ascii="Times New Roman" w:hAnsi="Times New Roman" w:cs="Times New Roman"/>
-                <w:i/>
-                <w:sz w:val="24"/>
-                <w:szCs w:val="24"/>
-              </w:rPr>
-              <w:t>5.26</w:t>
-            </w:r>
-          </w:p>
-        </w:tc>
-        <w:tc>
-          <w:tcPr>
-            <w:tcW w:w="1039" w:type="dxa"/>
-          </w:tcPr>
-          <w:p>
-            <w:pPr>
-              <w:jc w:val="center"/>
-              <w:rPr>
-                <w:rFonts w:ascii="Times New Roman" w:hAnsi="Times New Roman" w:cs="Times New Roman"/>
-                <w:sz w:val="24"/>
-                <w:szCs w:val="24"/>
-              </w:rPr>
-            </w:pPr>
-            <w:r>
-              <w:rPr>
-                <w:rFonts w:ascii="Times New Roman" w:hAnsi="Times New Roman" w:cs="Times New Roman"/>
-                <w:sz w:val="24"/>
-                <w:szCs w:val="24"/>
-              </w:rPr>
-              <w:t>2</w:t>
-            </w:r>
-          </w:p>
-        </w:tc>
-        <w:tc>
-          <w:tcPr>
-            <w:tcW w:w="1039" w:type="dxa"/>
-          </w:tcPr>
-          <w:p>
-            <w:pPr>
-              <w:jc w:val="center"/>
-              <w:rPr>
-                <w:rFonts w:ascii="Times New Roman" w:hAnsi="Times New Roman" w:cs="Times New Roman"/>
-                <w:sz w:val="24"/>
-                <w:szCs w:val="24"/>
-              </w:rPr>
-            </w:pPr>
-            <w:r>
-              <w:rPr>
-                <w:rFonts w:ascii="Times New Roman" w:hAnsi="Times New Roman" w:cs="Times New Roman"/>
-                <w:sz w:val="24"/>
-                <w:szCs w:val="24"/>
-              </w:rPr>
-              <w:t>7.69</w:t>
-            </w:r>
-          </w:p>
-        </w:tc>
-        <w:tc>
-          <w:tcPr>
-            <w:tcW w:w="1039" w:type="dxa"/>
-          </w:tcPr>
-          <w:p>
-            <w:pPr>
-              <w:jc w:val="center"/>
-              <w:rPr>
-                <w:rFonts w:ascii="Times New Roman" w:hAnsi="Times New Roman" w:cs="Times New Roman"/>
-                <w:sz w:val="24"/>
-                <w:szCs w:val="24"/>
-              </w:rPr>
-            </w:pPr>
-            <w:r>
-              <w:rPr>
-                <w:rFonts w:ascii="Times New Roman" w:hAnsi="Times New Roman" w:cs="Times New Roman"/>
-                <w:sz w:val="24"/>
-                <w:szCs w:val="24"/>
-              </w:rPr>
-              <w:t>0.309</w:t>
-            </w:r>
-          </w:p>
-        </w:tc>
-      </w:tr>
-      <w:tr>
-        <w:tc>
-          <w:tcPr>
-            <w:tcW w:w="1260" w:type="dxa"/>
-          </w:tcPr>
-          <w:p>
-            <w:pPr>
-              <w:jc w:val="center"/>
-              <w:rPr>
-                <w:rFonts w:ascii="Times New Roman" w:hAnsi="Times New Roman" w:cs="Times New Roman"/>
-                <w:sz w:val="24"/>
-                <w:szCs w:val="24"/>
-              </w:rPr>
-            </w:pPr>
-            <w:r>
-              <w:rPr>
-                <w:rFonts w:ascii="Times New Roman" w:hAnsi="Times New Roman" w:cs="Times New Roman"/>
-                <w:sz w:val="24"/>
-                <w:szCs w:val="24"/>
-              </w:rPr>
-              <w:t>Total</w:t>
-            </w:r>
-          </w:p>
-        </w:tc>
-        <w:tc>
-          <w:tcPr>
-            <w:tcW w:w="1080" w:type="dxa"/>
-          </w:tcPr>
-          <w:p>
-            <w:pPr>
-              <w:jc w:val="center"/>
-              <w:rPr>
-                <w:rFonts w:ascii="Times New Roman" w:hAnsi="Times New Roman" w:cs="Times New Roman"/>
-                <w:sz w:val="24"/>
-                <w:szCs w:val="24"/>
-              </w:rPr>
-            </w:pPr>
-            <w:r>
-              <w:rPr>
-                <w:rFonts w:ascii="Times New Roman" w:hAnsi="Times New Roman" w:cs="Times New Roman"/>
-                <w:sz w:val="24"/>
-                <w:szCs w:val="24"/>
-              </w:rPr>
-              <w:t>51</w:t>
-            </w:r>
-          </w:p>
-        </w:tc>
-        <w:tc>
-          <w:tcPr>
-            <w:tcW w:w="1080" w:type="dxa"/>
-          </w:tcPr>
-          <w:p>
-            <w:pPr>
-              <w:jc w:val="center"/>
-              <w:rPr>
-                <w:rFonts w:ascii="Times New Roman" w:hAnsi="Times New Roman" w:cs="Times New Roman"/>
-                <w:sz w:val="24"/>
-                <w:szCs w:val="24"/>
-              </w:rPr>
-            </w:pPr>
-            <w:r>
-              <w:rPr>
-                <w:rFonts w:ascii="Times New Roman" w:hAnsi="Times New Roman" w:cs="Times New Roman"/>
-                <w:sz w:val="24"/>
-                <w:szCs w:val="24"/>
-              </w:rPr>
-              <w:t>46</w:t>
-            </w:r>
-          </w:p>
-        </w:tc>
-        <w:tc>
-          <w:tcPr>
-            <w:tcW w:w="1440" w:type="dxa"/>
-          </w:tcPr>
-          <w:p>
-            <w:pPr>
-              <w:jc w:val="center"/>
-              <w:rPr>
-                <w:rFonts w:ascii="Times New Roman" w:hAnsi="Times New Roman" w:cs="Times New Roman"/>
-                <w:i/>
-                <w:sz w:val="24"/>
-                <w:szCs w:val="24"/>
-              </w:rPr>
-            </w:pPr>
-            <w:r>
-              <w:rPr>
-                <w:rFonts w:ascii="Times New Roman" w:hAnsi="Times New Roman" w:cs="Times New Roman"/>
-                <w:i/>
-                <w:sz w:val="24"/>
-                <w:szCs w:val="24"/>
-              </w:rPr>
-              <w:t>97</w:t>
-            </w:r>
-          </w:p>
-        </w:tc>
-        <w:tc>
-          <w:tcPr>
-            <w:tcW w:w="789" w:type="dxa"/>
-          </w:tcPr>
-          <w:p>
-            <w:pPr>
-              <w:jc w:val="center"/>
-              <w:rPr>
-                <w:rFonts w:ascii="Times New Roman" w:hAnsi="Times New Roman" w:cs="Times New Roman"/>
-                <w:sz w:val="24"/>
-                <w:szCs w:val="24"/>
-              </w:rPr>
-            </w:pPr>
-            <w:r>
-              <w:rPr>
-                <w:rFonts w:ascii="Times New Roman" w:hAnsi="Times New Roman" w:cs="Times New Roman"/>
-                <w:sz w:val="24"/>
-                <w:szCs w:val="24"/>
-              </w:rPr>
-              <w:t>38</w:t>
-            </w:r>
-          </w:p>
-        </w:tc>
-        <w:tc>
-          <w:tcPr>
-            <w:tcW w:w="1039" w:type="dxa"/>
-          </w:tcPr>
-          <w:p>
-            <w:pPr>
-              <w:jc w:val="center"/>
-              <w:rPr>
-                <w:rFonts w:ascii="Times New Roman" w:hAnsi="Times New Roman" w:cs="Times New Roman"/>
-                <w:i/>
-                <w:sz w:val="24"/>
-                <w:szCs w:val="24"/>
-              </w:rPr>
-            </w:pPr>
-            <w:r>
-              <w:rPr>
-                <w:rFonts w:ascii="Times New Roman" w:hAnsi="Times New Roman" w:cs="Times New Roman"/>
-                <w:i/>
-                <w:sz w:val="24"/>
-                <w:szCs w:val="24"/>
-              </w:rPr>
-              <w:t>100%</w:t>
-            </w:r>
-          </w:p>
-        </w:tc>
-        <w:tc>
-          <w:tcPr>
-            <w:tcW w:w="1039" w:type="dxa"/>
-          </w:tcPr>
-          <w:p>
-            <w:pPr>
-              <w:jc w:val="center"/>
-              <w:rPr>
-                <w:rFonts w:ascii="Times New Roman" w:hAnsi="Times New Roman" w:cs="Times New Roman"/>
-                <w:sz w:val="24"/>
-                <w:szCs w:val="24"/>
-              </w:rPr>
-            </w:pPr>
-            <w:r>
-              <w:rPr>
-                <w:rFonts w:ascii="Times New Roman" w:hAnsi="Times New Roman" w:cs="Times New Roman"/>
-                <w:sz w:val="24"/>
-                <w:szCs w:val="24"/>
-              </w:rPr>
-              <w:t>26</w:t>
-            </w:r>
-          </w:p>
-        </w:tc>
-        <w:tc>
-          <w:tcPr>
-            <w:tcW w:w="1039" w:type="dxa"/>
-          </w:tcPr>
-          <w:p>
-            <w:pPr>
-              <w:jc w:val="center"/>
-              <w:rPr>
-                <w:rFonts w:ascii="Times New Roman" w:hAnsi="Times New Roman" w:cs="Times New Roman"/>
-                <w:sz w:val="24"/>
-                <w:szCs w:val="24"/>
-              </w:rPr>
-            </w:pPr>
-            <w:r>
-              <w:rPr>
-                <w:rFonts w:ascii="Times New Roman" w:hAnsi="Times New Roman" w:cs="Times New Roman"/>
-                <w:sz w:val="24"/>
-                <w:szCs w:val="24"/>
-              </w:rPr>
-              <w:t>100%</w:t>
-            </w:r>
-          </w:p>
-        </w:tc>
-        <w:tc>
-          <w:tcPr>
-            <w:tcW w:w="1039" w:type="dxa"/>
-          </w:tcPr>
-          <w:p>
-            <w:pPr>
-              <w:jc w:val="center"/>
-              <w:rPr>
-                <w:rFonts w:ascii="Times New Roman" w:hAnsi="Times New Roman" w:cs="Times New Roman"/>
-                <w:sz w:val="24"/>
-                <w:szCs w:val="24"/>
-              </w:rPr>
-            </w:pPr>
-          </w:p>
-        </w:tc>
-      </w:tr>
-    </w:tbl>
-    <w:p>
-      <w:pPr>
-        <w:rPr>
-          <w:rFonts w:ascii="Times New Roman" w:hAnsi="Times New Roman" w:cs="Times New Roman"/>
-          <w:b/>
-          <w:sz w:val="24"/>
-          <w:szCs w:val="24"/>
-        </w:rPr>
-      </w:pPr>
-      <w:r>
-        <w:rPr>
-          <w:rFonts w:ascii="Times New Roman" w:hAnsi="Times New Roman" w:cs="Times New Roman"/>
-          <w:b/>
-          <w:sz w:val="24"/>
-          <w:szCs w:val="24"/>
-        </w:rPr>
-        <w:t xml:space="preserve">Highest Priority </w:t>
-      </w:r>
-    </w:p>
-    <w:p>
-      <w:pPr>
-        <w:spacing w:after="0"/>
-        <w:rPr>
-          <w:rFonts w:ascii="Times New Roman" w:hAnsi="Times New Roman" w:cs="Times New Roman"/>
-          <w:sz w:val="24"/>
-          <w:szCs w:val="24"/>
-        </w:rPr>
-      </w:pPr>
-      <w:r>
-        <w:rPr>
-          <w:rFonts w:ascii="Times New Roman" w:hAnsi="Times New Roman" w:cs="Times New Roman"/>
-          <w:sz w:val="24"/>
-          <w:szCs w:val="24"/>
-        </w:rPr>
-        <w:t>FR-2</w:t>
-      </w:r>
-    </w:p>
-    <w:p>
-      <w:pPr>
-        <w:spacing w:after="0"/>
-        <w:rPr>
-          <w:rFonts w:ascii="Times New Roman" w:hAnsi="Times New Roman" w:cs="Times New Roman"/>
-          <w:sz w:val="24"/>
-          <w:szCs w:val="24"/>
-        </w:rPr>
-      </w:pPr>
-      <w:r>
-        <w:rPr>
-          <w:rFonts w:ascii="Times New Roman" w:hAnsi="Times New Roman" w:cs="Times New Roman"/>
-          <w:sz w:val="24"/>
-          <w:szCs w:val="24"/>
-        </w:rPr>
-        <w:t>FR-1</w:t>
-      </w:r>
-    </w:p>
-    <w:p>
-      <w:pPr>
-        <w:spacing w:after="0"/>
-        <w:rPr>
-          <w:rFonts w:ascii="Times New Roman" w:hAnsi="Times New Roman" w:cs="Times New Roman"/>
-          <w:sz w:val="24"/>
-          <w:szCs w:val="24"/>
-        </w:rPr>
-      </w:pPr>
-      <w:r>
-        <w:rPr>
-          <w:rFonts w:ascii="Times New Roman" w:hAnsi="Times New Roman" w:cs="Times New Roman"/>
-          <w:sz w:val="24"/>
-          <w:szCs w:val="24"/>
-        </w:rPr>
-        <w:t>FR-4</w:t>
-      </w:r>
-    </w:p>
-    <w:p>
-      <w:pPr>
-        <w:spacing w:after="0"/>
-        <w:rPr>
-          <w:rFonts w:ascii="Times New Roman" w:hAnsi="Times New Roman" w:cs="Times New Roman"/>
-          <w:sz w:val="24"/>
-          <w:szCs w:val="24"/>
-        </w:rPr>
-      </w:pPr>
-      <w:r>
-        <w:rPr>
-          <w:rFonts w:ascii="Times New Roman" w:hAnsi="Times New Roman" w:cs="Times New Roman"/>
-          <w:sz w:val="24"/>
-          <w:szCs w:val="24"/>
-        </w:rPr>
-        <w:t>FR-8</w:t>
-      </w:r>
-    </w:p>
-    <w:p>
-      <w:pPr>
-        <w:spacing w:after="0"/>
-        <w:rPr>
-          <w:rFonts w:ascii="Times New Roman" w:hAnsi="Times New Roman" w:cs="Times New Roman"/>
-          <w:sz w:val="24"/>
-          <w:szCs w:val="24"/>
-        </w:rPr>
-      </w:pPr>
-      <w:r>
-        <w:rPr>
-          <w:rFonts w:ascii="Times New Roman" w:hAnsi="Times New Roman" w:cs="Times New Roman"/>
-          <w:sz w:val="24"/>
-          <w:szCs w:val="24"/>
-        </w:rPr>
-        <w:t>FR-7</w:t>
-      </w:r>
-    </w:p>
-    <w:p>
-      <w:pPr>
-        <w:spacing w:after="0"/>
-        <w:rPr>
-          <w:rFonts w:ascii="Times New Roman" w:hAnsi="Times New Roman" w:cs="Times New Roman"/>
-          <w:sz w:val="24"/>
-          <w:szCs w:val="24"/>
-        </w:rPr>
-      </w:pPr>
-      <w:r>
-        <w:rPr>
-          <w:rFonts w:ascii="Times New Roman" w:hAnsi="Times New Roman" w:cs="Times New Roman"/>
-          <w:sz w:val="24"/>
-          <w:szCs w:val="24"/>
-        </w:rPr>
-        <w:t>FR-9</w:t>
-      </w:r>
-    </w:p>
-    <w:p>
-      <w:pPr>
-        <w:spacing w:after="0"/>
-        <w:rPr>
-          <w:rFonts w:ascii="Times New Roman" w:hAnsi="Times New Roman" w:cs="Times New Roman"/>
-          <w:sz w:val="24"/>
-          <w:szCs w:val="24"/>
-        </w:rPr>
-      </w:pPr>
-      <w:r>
-        <w:rPr>
-          <w:rFonts w:ascii="Times New Roman" w:hAnsi="Times New Roman" w:cs="Times New Roman"/>
-          <w:sz w:val="24"/>
-          <w:szCs w:val="24"/>
-        </w:rPr>
-        <w:t>FR-6</w:t>
-      </w:r>
-    </w:p>
-    <w:p>
-      <w:pPr>
-        <w:spacing w:after="0"/>
-        <w:rPr>
-          <w:rFonts w:ascii="Times New Roman" w:hAnsi="Times New Roman" w:cs="Times New Roman"/>
-          <w:sz w:val="24"/>
-          <w:szCs w:val="24"/>
-        </w:rPr>
-      </w:pPr>
-      <w:r>
-        <w:rPr>
-          <w:rFonts w:ascii="Times New Roman" w:hAnsi="Times New Roman" w:cs="Times New Roman"/>
-          <w:sz w:val="24"/>
-          <w:szCs w:val="24"/>
-        </w:rPr>
-        <w:t>FR-3</w:t>
-      </w:r>
-    </w:p>
-    <w:p>
-      <w:pPr>
-        <w:spacing w:after="0"/>
-        <w:rPr>
-          <w:rFonts w:ascii="Times New Roman" w:hAnsi="Times New Roman" w:cs="Times New Roman"/>
-          <w:sz w:val="24"/>
-          <w:szCs w:val="24"/>
-        </w:rPr>
-      </w:pPr>
-      <w:r>
-        <w:rPr>
-          <w:rFonts w:ascii="Times New Roman" w:hAnsi="Times New Roman" w:cs="Times New Roman"/>
-          <w:sz w:val="24"/>
-          <w:szCs w:val="24"/>
-        </w:rPr>
-        <w:t>FR-5</w:t>
-      </w:r>
-    </w:p>
-    <w:p>
-      <w:pPr>
-        <w:rPr>
-          <w:rFonts w:ascii="Times New Roman" w:hAnsi="Times New Roman" w:cs="Times New Roman"/>
-          <w:b/>
+        <w:t xml:space="preserve">7. </w:t>
+      </w:r>
+      <w:r>
+        <w:rPr>
+          <w:rFonts w:ascii="Times New Roman" w:hAnsi="Times New Roman" w:cs="Times New Roman"/>
+          <w:b/>
+          <w:bCs/>
+          <w:color w:val="000000"/>
+          <w:sz w:val="24"/>
+          <w:szCs w:val="24"/>
+        </w:rPr>
+        <w:t>QUALITY ATTRIBUTES</w:t>
+      </w:r>
+    </w:p>
+    <w:p>
+      <w:pPr>
+        <w:autoSpaceDE w:val="0"/>
+        <w:autoSpaceDN w:val="0"/>
+        <w:adjustRightInd w:val="0"/>
+        <w:spacing w:after="0" w:line="240" w:lineRule="auto"/>
+        <w:rPr>
+          <w:rFonts w:ascii="Times New Roman" w:hAnsi="Times New Roman" w:cs="Times New Roman"/>
+          <w:color w:val="000000"/>
+          <w:sz w:val="24"/>
+          <w:szCs w:val="24"/>
+        </w:rPr>
+      </w:pPr>
+      <w:r>
+        <w:rPr>
+          <w:rFonts w:ascii="Times New Roman" w:hAnsi="Times New Roman" w:cs="Times New Roman"/>
+          <w:b/>
+          <w:bCs/>
+          <w:color w:val="000000"/>
+          <w:sz w:val="24"/>
+          <w:szCs w:val="24"/>
+        </w:rPr>
+        <w:t xml:space="preserve">7.1 Quality Attribute Scenarios </w:t>
+      </w:r>
+    </w:p>
+    <w:p>
+      <w:pPr>
+        <w:autoSpaceDE w:val="0"/>
+        <w:autoSpaceDN w:val="0"/>
+        <w:adjustRightInd w:val="0"/>
+        <w:spacing w:after="0" w:line="240" w:lineRule="auto"/>
+        <w:rPr>
+          <w:rFonts w:ascii="Times New Roman" w:hAnsi="Times New Roman" w:cs="Times New Roman"/>
+          <w:color w:val="000000"/>
           <w:sz w:val="24"/>
           <w:szCs w:val="24"/>
         </w:rPr>

</xml_diff>